<commit_message>
Added edit page for profile
</commit_message>
<xml_diff>
--- a/Documentatie/DomoticaProjectDocs.docx
+++ b/Documentatie/DomoticaProjectDocs.docx
@@ -244,11 +244,19 @@
           <w:b/>
         </w:rPr>
       </w:pPr>
+      <w:proofErr w:type="spellStart"/>
       <w:r>
         <w:rPr>
           <w:b/>
         </w:rPr>
-        <w:t>Teamleden:</w:t>
+        <w:t>Teamleden</w:t>
+      </w:r>
+      <w:proofErr w:type="spellEnd"/>
+      <w:r>
+        <w:rPr>
+          <w:b/>
+        </w:rPr>
+        <w:t>:</w:t>
       </w:r>
     </w:p>
     <w:p>
@@ -266,7 +274,21 @@
         <w:rPr>
           <w:lang w:val="nl-NL"/>
         </w:rPr>
-        <w:t>Dirk Grent (</w:t>
+        <w:t xml:space="preserve">Dirk </w:t>
+      </w:r>
+      <w:proofErr w:type="spellStart"/>
+      <w:r>
+        <w:rPr>
+          <w:lang w:val="nl-NL"/>
+        </w:rPr>
+        <w:t>Grent</w:t>
+      </w:r>
+      <w:proofErr w:type="spellEnd"/>
+      <w:r>
+        <w:rPr>
+          <w:lang w:val="nl-NL"/>
+        </w:rPr>
+        <w:t xml:space="preserve"> (</w:t>
       </w:r>
       <w:hyperlink r:id="rId9" w:history="1">
         <w:r>
@@ -293,7 +315,15 @@
         </w:numPr>
       </w:pPr>
       <w:r>
-        <w:t>Rick Andreae (</w:t>
+        <w:t xml:space="preserve">Rick </w:t>
+      </w:r>
+      <w:proofErr w:type="spellStart"/>
+      <w:r>
+        <w:t>Andreae</w:t>
+      </w:r>
+      <w:proofErr w:type="spellEnd"/>
+      <w:r>
+        <w:t xml:space="preserve"> (</w:t>
       </w:r>
       <w:hyperlink r:id="rId10" w:history="1">
         <w:r>
@@ -356,7 +386,15 @@
         <w:t>)</w:t>
       </w:r>
       <w:r>
-        <w:t xml:space="preserve"> (Coordinator C opdracht)</w:t>
+        <w:t xml:space="preserve"> (Coordinator C </w:t>
+      </w:r>
+      <w:proofErr w:type="spellStart"/>
+      <w:r>
+        <w:t>opdracht</w:t>
+      </w:r>
+      <w:proofErr w:type="spellEnd"/>
+      <w:r>
+        <w:t>)</w:t>
       </w:r>
     </w:p>
     <w:p>
@@ -364,7 +402,35 @@
         <w:rPr>
           <w:b/>
         </w:rPr>
-        <w:t>Datum laatste wijziging:</w:t>
+        <w:t xml:space="preserve">Datum </w:t>
+      </w:r>
+      <w:proofErr w:type="spellStart"/>
+      <w:r>
+        <w:rPr>
+          <w:b/>
+        </w:rPr>
+        <w:t>laatste</w:t>
+      </w:r>
+      <w:proofErr w:type="spellEnd"/>
+      <w:r>
+        <w:rPr>
+          <w:b/>
+        </w:rPr>
+        <w:t xml:space="preserve"> </w:t>
+      </w:r>
+      <w:proofErr w:type="spellStart"/>
+      <w:r>
+        <w:rPr>
+          <w:b/>
+        </w:rPr>
+        <w:t>wijziging</w:t>
+      </w:r>
+      <w:proofErr w:type="spellEnd"/>
+      <w:r>
+        <w:rPr>
+          <w:b/>
+        </w:rPr>
+        <w:t>:</w:t>
       </w:r>
       <w:r>
         <w:t xml:space="preserve"> </w:t>
@@ -631,7 +697,7 @@
             </w:rPr>
             <w:fldChar w:fldCharType="separate"/>
           </w:r>
-          <w:hyperlink w:anchor="_Toc12390135" w:history="1">
+          <w:hyperlink w:anchor="_Toc12477036" w:history="1">
             <w:r>
               <w:rPr>
                 <w:rStyle w:val="Hyperlink"/>
@@ -674,7 +740,7 @@
                 <w:noProof/>
                 <w:webHidden/>
               </w:rPr>
-              <w:instrText xml:space="preserve"> PAGEREF _Toc12390135 \h </w:instrText>
+              <w:instrText xml:space="preserve"> PAGEREF _Toc12477036 \h </w:instrText>
             </w:r>
             <w:r>
               <w:rPr>
@@ -694,7 +760,7 @@
                 <w:noProof/>
                 <w:webHidden/>
               </w:rPr>
-              <w:t>1</w:t>
+              <w:t>2</w:t>
             </w:r>
             <w:r>
               <w:rPr>
@@ -717,7 +783,7 @@
               <w:noProof/>
             </w:rPr>
           </w:pPr>
-          <w:hyperlink w:anchor="_Toc12390136" w:history="1">
+          <w:hyperlink w:anchor="_Toc12477037" w:history="1">
             <w:r>
               <w:rPr>
                 <w:rStyle w:val="Hyperlink"/>
@@ -760,7 +826,7 @@
                 <w:noProof/>
                 <w:webHidden/>
               </w:rPr>
-              <w:instrText xml:space="preserve"> PAGEREF _Toc12390136 \h </w:instrText>
+              <w:instrText xml:space="preserve"> PAGEREF _Toc12477037 \h </w:instrText>
             </w:r>
             <w:r>
               <w:rPr>
@@ -780,7 +846,7 @@
                 <w:noProof/>
                 <w:webHidden/>
               </w:rPr>
-              <w:t>2</w:t>
+              <w:t>3</w:t>
             </w:r>
             <w:r>
               <w:rPr>
@@ -803,7 +869,7 @@
               <w:noProof/>
             </w:rPr>
           </w:pPr>
-          <w:hyperlink w:anchor="_Toc12390137" w:history="1">
+          <w:hyperlink w:anchor="_Toc12477038" w:history="1">
             <w:r>
               <w:rPr>
                 <w:rStyle w:val="Hyperlink"/>
@@ -852,7 +918,7 @@
                 <w:noProof/>
                 <w:webHidden/>
               </w:rPr>
-              <w:instrText xml:space="preserve"> PAGEREF _Toc12390137 \h </w:instrText>
+              <w:instrText xml:space="preserve"> PAGEREF _Toc12477038 \h </w:instrText>
             </w:r>
             <w:r>
               <w:rPr>
@@ -895,7 +961,7 @@
               <w:noProof/>
             </w:rPr>
           </w:pPr>
-          <w:hyperlink w:anchor="_Toc12390138" w:history="1">
+          <w:hyperlink w:anchor="_Toc12477039" w:history="1">
             <w:r>
               <w:rPr>
                 <w:rStyle w:val="Hyperlink"/>
@@ -944,7 +1010,7 @@
                 <w:noProof/>
                 <w:webHidden/>
               </w:rPr>
-              <w:instrText xml:space="preserve"> PAGEREF _Toc12390138 \h </w:instrText>
+              <w:instrText xml:space="preserve"> PAGEREF _Toc12477039 \h </w:instrText>
             </w:r>
             <w:r>
               <w:rPr>
@@ -987,7 +1053,7 @@
               <w:noProof/>
             </w:rPr>
           </w:pPr>
-          <w:hyperlink w:anchor="_Toc12390140" w:history="1">
+          <w:hyperlink w:anchor="_Toc12477041" w:history="1">
             <w:r>
               <w:rPr>
                 <w:rStyle w:val="Hyperlink"/>
@@ -1030,7 +1096,7 @@
                 <w:noProof/>
                 <w:webHidden/>
               </w:rPr>
-              <w:instrText xml:space="preserve"> PAGEREF _Toc12390140 \h </w:instrText>
+              <w:instrText xml:space="preserve"> PAGEREF _Toc12477041 \h </w:instrText>
             </w:r>
             <w:r>
               <w:rPr>
@@ -1050,7 +1116,7 @@
                 <w:noProof/>
                 <w:webHidden/>
               </w:rPr>
-              <w:t>4</w:t>
+              <w:t>5</w:t>
             </w:r>
             <w:r>
               <w:rPr>
@@ -1073,7 +1139,7 @@
               <w:noProof/>
             </w:rPr>
           </w:pPr>
-          <w:hyperlink w:anchor="_Toc12390141" w:history="1">
+          <w:hyperlink w:anchor="_Toc12477042" w:history="1">
             <w:r>
               <w:rPr>
                 <w:rStyle w:val="Hyperlink"/>
@@ -1122,7 +1188,7 @@
                 <w:noProof/>
                 <w:webHidden/>
               </w:rPr>
-              <w:instrText xml:space="preserve"> PAGEREF _Toc12390141 \h </w:instrText>
+              <w:instrText xml:space="preserve"> PAGEREF _Toc12477042 \h </w:instrText>
             </w:r>
             <w:r>
               <w:rPr>
@@ -1142,7 +1208,7 @@
                 <w:noProof/>
                 <w:webHidden/>
               </w:rPr>
-              <w:t>4</w:t>
+              <w:t>5</w:t>
             </w:r>
             <w:r>
               <w:rPr>
@@ -1165,7 +1231,7 @@
               <w:noProof/>
             </w:rPr>
           </w:pPr>
-          <w:hyperlink w:anchor="_Toc12390142" w:history="1">
+          <w:hyperlink w:anchor="_Toc12477043" w:history="1">
             <w:r>
               <w:rPr>
                 <w:rStyle w:val="Hyperlink"/>
@@ -1214,7 +1280,7 @@
                 <w:noProof/>
                 <w:webHidden/>
               </w:rPr>
-              <w:instrText xml:space="preserve"> PAGEREF _Toc12390142 \h </w:instrText>
+              <w:instrText xml:space="preserve"> PAGEREF _Toc12477043 \h </w:instrText>
             </w:r>
             <w:r>
               <w:rPr>
@@ -1234,7 +1300,7 @@
                 <w:noProof/>
                 <w:webHidden/>
               </w:rPr>
-              <w:t>5</w:t>
+              <w:t>8</w:t>
             </w:r>
             <w:r>
               <w:rPr>
@@ -1257,7 +1323,7 @@
               <w:noProof/>
             </w:rPr>
           </w:pPr>
-          <w:hyperlink w:anchor="_Toc12390143" w:history="1">
+          <w:hyperlink w:anchor="_Toc12477044" w:history="1">
             <w:r>
               <w:rPr>
                 <w:rStyle w:val="Hyperlink"/>
@@ -1306,7 +1372,7 @@
                 <w:noProof/>
                 <w:webHidden/>
               </w:rPr>
-              <w:instrText xml:space="preserve"> PAGEREF _Toc12390143 \h </w:instrText>
+              <w:instrText xml:space="preserve"> PAGEREF _Toc12477044 \h </w:instrText>
             </w:r>
             <w:r>
               <w:rPr>
@@ -1326,7 +1392,363 @@
                 <w:noProof/>
                 <w:webHidden/>
               </w:rPr>
-              <w:t>6</w:t>
+              <w:t>9</w:t>
+            </w:r>
+            <w:r>
+              <w:rPr>
+                <w:noProof/>
+                <w:webHidden/>
+              </w:rPr>
+              <w:fldChar w:fldCharType="end"/>
+            </w:r>
+          </w:hyperlink>
+        </w:p>
+        <w:p>
+          <w:pPr>
+            <w:pStyle w:val="Inhopg1"/>
+            <w:tabs>
+              <w:tab w:val="left" w:pos="440"/>
+              <w:tab w:val="right" w:leader="dot" w:pos="9350"/>
+            </w:tabs>
+            <w:rPr>
+              <w:rFonts w:eastAsiaTheme="minorEastAsia"/>
+              <w:noProof/>
+            </w:rPr>
+          </w:pPr>
+          <w:hyperlink w:anchor="_Toc12477045" w:history="1">
+            <w:r>
+              <w:rPr>
+                <w:rStyle w:val="Hyperlink"/>
+                <w:noProof/>
+                <w:lang w:val="nl-NL"/>
+              </w:rPr>
+              <w:t>4.</w:t>
+            </w:r>
+            <w:r>
+              <w:rPr>
+                <w:rFonts w:eastAsiaTheme="minorEastAsia"/>
+                <w:noProof/>
+              </w:rPr>
+              <w:tab/>
+            </w:r>
+            <w:r>
+              <w:rPr>
+                <w:rStyle w:val="Hyperlink"/>
+                <w:noProof/>
+                <w:lang w:val="nl-NL"/>
+              </w:rPr>
+              <w:t>Beschrijving van de Arduino</w:t>
+            </w:r>
+            <w:r>
+              <w:rPr>
+                <w:noProof/>
+                <w:webHidden/>
+              </w:rPr>
+              <w:tab/>
+            </w:r>
+            <w:r>
+              <w:rPr>
+                <w:noProof/>
+                <w:webHidden/>
+              </w:rPr>
+              <w:fldChar w:fldCharType="begin"/>
+            </w:r>
+            <w:r>
+              <w:rPr>
+                <w:noProof/>
+                <w:webHidden/>
+              </w:rPr>
+              <w:instrText xml:space="preserve"> PAGEREF _Toc12477045 \h </w:instrText>
+            </w:r>
+            <w:r>
+              <w:rPr>
+                <w:noProof/>
+                <w:webHidden/>
+              </w:rPr>
+            </w:r>
+            <w:r>
+              <w:rPr>
+                <w:noProof/>
+                <w:webHidden/>
+              </w:rPr>
+              <w:fldChar w:fldCharType="separate"/>
+            </w:r>
+            <w:r>
+              <w:rPr>
+                <w:noProof/>
+                <w:webHidden/>
+              </w:rPr>
+              <w:t>10</w:t>
+            </w:r>
+            <w:r>
+              <w:rPr>
+                <w:noProof/>
+                <w:webHidden/>
+              </w:rPr>
+              <w:fldChar w:fldCharType="end"/>
+            </w:r>
+          </w:hyperlink>
+        </w:p>
+        <w:p>
+          <w:pPr>
+            <w:pStyle w:val="Inhopg2"/>
+            <w:tabs>
+              <w:tab w:val="left" w:pos="880"/>
+              <w:tab w:val="right" w:leader="dot" w:pos="9350"/>
+            </w:tabs>
+            <w:rPr>
+              <w:rFonts w:eastAsiaTheme="minorEastAsia"/>
+              <w:noProof/>
+            </w:rPr>
+          </w:pPr>
+          <w:hyperlink w:anchor="_Toc12477046" w:history="1">
+            <w:r>
+              <w:rPr>
+                <w:rStyle w:val="Hyperlink"/>
+                <w:noProof/>
+                <w:lang w:val="nl-NL"/>
+                <w14:scene3d>
+                  <w14:camera w14:prst="orthographicFront"/>
+                  <w14:lightRig w14:rig="threePt" w14:dir="t">
+                    <w14:rot w14:lat="0" w14:lon="0" w14:rev="0"/>
+                  </w14:lightRig>
+                </w14:scene3d>
+              </w:rPr>
+              <w:t>4.1.</w:t>
+            </w:r>
+            <w:r>
+              <w:rPr>
+                <w:rFonts w:eastAsiaTheme="minorEastAsia"/>
+                <w:noProof/>
+              </w:rPr>
+              <w:tab/>
+            </w:r>
+            <w:r>
+              <w:rPr>
+                <w:rStyle w:val="Hyperlink"/>
+                <w:noProof/>
+                <w:lang w:val="nl-NL"/>
+              </w:rPr>
+              <w:t>Arduino schema’s</w:t>
+            </w:r>
+            <w:r>
+              <w:rPr>
+                <w:noProof/>
+                <w:webHidden/>
+              </w:rPr>
+              <w:tab/>
+            </w:r>
+            <w:r>
+              <w:rPr>
+                <w:noProof/>
+                <w:webHidden/>
+              </w:rPr>
+              <w:fldChar w:fldCharType="begin"/>
+            </w:r>
+            <w:r>
+              <w:rPr>
+                <w:noProof/>
+                <w:webHidden/>
+              </w:rPr>
+              <w:instrText xml:space="preserve"> PAGEREF _Toc12477046 \h </w:instrText>
+            </w:r>
+            <w:r>
+              <w:rPr>
+                <w:noProof/>
+                <w:webHidden/>
+              </w:rPr>
+            </w:r>
+            <w:r>
+              <w:rPr>
+                <w:noProof/>
+                <w:webHidden/>
+              </w:rPr>
+              <w:fldChar w:fldCharType="separate"/>
+            </w:r>
+            <w:r>
+              <w:rPr>
+                <w:noProof/>
+                <w:webHidden/>
+              </w:rPr>
+              <w:t>10</w:t>
+            </w:r>
+            <w:r>
+              <w:rPr>
+                <w:noProof/>
+                <w:webHidden/>
+              </w:rPr>
+              <w:fldChar w:fldCharType="end"/>
+            </w:r>
+          </w:hyperlink>
+        </w:p>
+        <w:p>
+          <w:pPr>
+            <w:pStyle w:val="Inhopg1"/>
+            <w:tabs>
+              <w:tab w:val="left" w:pos="440"/>
+              <w:tab w:val="right" w:leader="dot" w:pos="9350"/>
+            </w:tabs>
+            <w:rPr>
+              <w:rFonts w:eastAsiaTheme="minorEastAsia"/>
+              <w:noProof/>
+            </w:rPr>
+          </w:pPr>
+          <w:hyperlink w:anchor="_Toc12477047" w:history="1">
+            <w:r>
+              <w:rPr>
+                <w:rStyle w:val="Hyperlink"/>
+                <w:noProof/>
+                <w:lang w:val="nl-NL"/>
+              </w:rPr>
+              <w:t>5.</w:t>
+            </w:r>
+            <w:r>
+              <w:rPr>
+                <w:rFonts w:eastAsiaTheme="minorEastAsia"/>
+                <w:noProof/>
+              </w:rPr>
+              <w:tab/>
+            </w:r>
+            <w:r>
+              <w:rPr>
+                <w:rStyle w:val="Hyperlink"/>
+                <w:noProof/>
+                <w:lang w:val="nl-NL"/>
+              </w:rPr>
+              <w:t>Beschrijving van de voederconstructie</w:t>
+            </w:r>
+            <w:r>
+              <w:rPr>
+                <w:noProof/>
+                <w:webHidden/>
+              </w:rPr>
+              <w:tab/>
+            </w:r>
+            <w:r>
+              <w:rPr>
+                <w:noProof/>
+                <w:webHidden/>
+              </w:rPr>
+              <w:fldChar w:fldCharType="begin"/>
+            </w:r>
+            <w:r>
+              <w:rPr>
+                <w:noProof/>
+                <w:webHidden/>
+              </w:rPr>
+              <w:instrText xml:space="preserve"> PAGEREF _Toc12477047 \h </w:instrText>
+            </w:r>
+            <w:r>
+              <w:rPr>
+                <w:noProof/>
+                <w:webHidden/>
+              </w:rPr>
+            </w:r>
+            <w:r>
+              <w:rPr>
+                <w:noProof/>
+                <w:webHidden/>
+              </w:rPr>
+              <w:fldChar w:fldCharType="separate"/>
+            </w:r>
+            <w:r>
+              <w:rPr>
+                <w:noProof/>
+                <w:webHidden/>
+              </w:rPr>
+              <w:t>11</w:t>
+            </w:r>
+            <w:r>
+              <w:rPr>
+                <w:noProof/>
+                <w:webHidden/>
+              </w:rPr>
+              <w:fldChar w:fldCharType="end"/>
+            </w:r>
+          </w:hyperlink>
+        </w:p>
+        <w:p>
+          <w:pPr>
+            <w:pStyle w:val="Inhopg2"/>
+            <w:tabs>
+              <w:tab w:val="left" w:pos="880"/>
+              <w:tab w:val="right" w:leader="dot" w:pos="9350"/>
+            </w:tabs>
+            <w:rPr>
+              <w:rFonts w:eastAsiaTheme="minorEastAsia"/>
+              <w:noProof/>
+            </w:rPr>
+          </w:pPr>
+          <w:hyperlink w:anchor="_Toc12477048" w:history="1">
+            <w:r>
+              <w:rPr>
+                <w:rStyle w:val="Hyperlink"/>
+                <w:noProof/>
+                <w:lang w:val="nl-NL"/>
+                <w14:scene3d>
+                  <w14:camera w14:prst="orthographicFront"/>
+                  <w14:lightRig w14:rig="threePt" w14:dir="t">
+                    <w14:rot w14:lat="0" w14:lon="0" w14:rev="0"/>
+                  </w14:lightRig>
+                </w14:scene3d>
+              </w:rPr>
+              <w:t>5.1.</w:t>
+            </w:r>
+            <w:r>
+              <w:rPr>
+                <w:rFonts w:eastAsiaTheme="minorEastAsia"/>
+                <w:noProof/>
+              </w:rPr>
+              <w:tab/>
+            </w:r>
+            <w:r>
+              <w:rPr>
+                <w:rStyle w:val="Hyperlink"/>
+                <w:noProof/>
+                <w:lang w:val="nl-NL"/>
+              </w:rPr>
+              <w:t>Schema’s constructie</w:t>
+            </w:r>
+            <w:r>
+              <w:rPr>
+                <w:noProof/>
+                <w:webHidden/>
+              </w:rPr>
+              <w:tab/>
+            </w:r>
+            <w:r>
+              <w:rPr>
+                <w:noProof/>
+                <w:webHidden/>
+              </w:rPr>
+              <w:fldChar w:fldCharType="begin"/>
+            </w:r>
+            <w:r>
+              <w:rPr>
+                <w:noProof/>
+                <w:webHidden/>
+              </w:rPr>
+              <w:instrText xml:space="preserve"> PAGEREF _Toc12477048 \h </w:instrText>
+            </w:r>
+            <w:r>
+              <w:rPr>
+                <w:noProof/>
+                <w:webHidden/>
+              </w:rPr>
+            </w:r>
+            <w:r>
+              <w:rPr>
+                <w:noProof/>
+                <w:webHidden/>
+              </w:rPr>
+              <w:fldChar w:fldCharType="separate"/>
+            </w:r>
+            <w:r>
+              <w:rPr>
+                <w:noProof/>
+                <w:webHidden/>
+              </w:rPr>
+              <w:t>11</w:t>
             </w:r>
             <w:r>
               <w:rPr>
@@ -1454,33 +1876,12 @@
     </w:p>
     <w:p>
       <w:pPr>
-        <w:rPr>
-          <w:lang w:val="nl-NL"/>
-        </w:rPr>
-      </w:pPr>
-    </w:p>
-    <w:p>
-      <w:pPr>
-        <w:rPr>
-          <w:lang w:val="nl-NL"/>
-        </w:rPr>
-      </w:pPr>
-    </w:p>
-    <w:p>
-      <w:pPr>
-        <w:rPr>
-          <w:lang w:val="nl-NL"/>
-        </w:rPr>
-      </w:pPr>
-    </w:p>
-    <w:p>
-      <w:pPr>
         <w:pStyle w:val="Kop1"/>
         <w:rPr>
           <w:lang w:val="nl-NL"/>
         </w:rPr>
       </w:pPr>
-      <w:bookmarkStart w:id="1" w:name="_Toc12390135"/>
+      <w:bookmarkStart w:id="1" w:name="_Toc12477036"/>
       <w:r>
         <w:rPr>
           <w:lang w:val="nl-NL"/>
@@ -1507,40 +1908,14 @@
         <w:rPr>
           <w:lang w:val="nl-NL"/>
         </w:rPr>
-        <w:t xml:space="preserve">Dit document betreft het </w:t>
-      </w:r>
-      <w:r>
-        <w:rPr>
-          <w:lang w:val="nl-NL"/>
-        </w:rPr>
-        <w:t>technische document</w:t>
-      </w:r>
-      <w:r>
-        <w:rPr>
-          <w:lang w:val="nl-NL"/>
-        </w:rPr>
-        <w:t xml:space="preserve"> van </w:t>
-      </w:r>
-      <w:r>
-        <w:rPr>
-          <w:lang w:val="nl-NL"/>
-        </w:rPr>
-        <w:t xml:space="preserve">team </w:t>
-      </w:r>
-      <w:r>
-        <w:rPr>
-          <w:lang w:val="nl-NL"/>
-        </w:rPr>
-        <w:t>3</w:t>
-      </w:r>
-      <w:r>
-        <w:rPr>
-          <w:lang w:val="nl-NL"/>
-        </w:rPr>
-        <w:t xml:space="preserve"> van de klas HBO-ICT 1G. </w:t>
-      </w:r>
-      <w:bookmarkStart w:id="2" w:name="_GoBack"/>
-      <w:bookmarkEnd w:id="2"/>
+        <w:t>Dit document betreft de technische documentatie van het domotica project. Dit document is eigendom van team 3 van de klas HBO-ICT 1G.</w:t>
+      </w:r>
+      <w:r>
+        <w:rPr>
+          <w:lang w:val="nl-NL"/>
+        </w:rPr>
+        <w:t xml:space="preserve"> </w:t>
+      </w:r>
       <w:r>
         <w:rPr>
           <w:lang w:val="nl-NL"/>
@@ -1788,7 +2163,7 @@
           <w:lang w:val="nl-NL"/>
         </w:rPr>
       </w:pPr>
-      <w:bookmarkStart w:id="3" w:name="_Toc12390136"/>
+      <w:bookmarkStart w:id="2" w:name="_Toc12477037"/>
       <w:r>
         <w:rPr>
           <w:lang w:val="nl-NL"/>
@@ -1796,122 +2171,122 @@
         <w:lastRenderedPageBreak/>
         <w:t>Requirements en User stories</w:t>
       </w:r>
+      <w:bookmarkEnd w:id="2"/>
+    </w:p>
+    <w:p>
+      <w:pPr>
+        <w:rPr>
+          <w:lang w:val="nl-NL"/>
+        </w:rPr>
+      </w:pPr>
+    </w:p>
+    <w:p>
+      <w:pPr>
+        <w:rPr>
+          <w:lang w:val="nl-NL"/>
+        </w:rPr>
+      </w:pPr>
+      <w:r>
+        <w:rPr>
+          <w:lang w:val="nl-NL"/>
+        </w:rPr>
+        <w:t xml:space="preserve">Om de requirements van dit project duidelijk in beeld te krijgen </w:t>
+      </w:r>
+      <w:r>
+        <w:rPr>
+          <w:lang w:val="nl-NL"/>
+        </w:rPr>
+        <w:t xml:space="preserve">wordt er eerst een lijst met user stories opgezet. </w:t>
+      </w:r>
+      <w:r>
+        <w:rPr>
+          <w:lang w:val="nl-NL"/>
+        </w:rPr>
+        <w:t xml:space="preserve">Deze user stories zijn gesorteerd met behulp van de MoSCoW methode. </w:t>
+      </w:r>
+      <w:r>
+        <w:rPr>
+          <w:lang w:val="nl-NL"/>
+        </w:rPr>
+        <w:t xml:space="preserve">Vanuit deze user stories </w:t>
+      </w:r>
+      <w:r>
+        <w:rPr>
+          <w:lang w:val="nl-NL"/>
+        </w:rPr>
+        <w:t xml:space="preserve">worden de requirements van het project </w:t>
+      </w:r>
+      <w:r>
+        <w:rPr>
+          <w:lang w:val="nl-NL"/>
+        </w:rPr>
+        <w:t>opgesteld</w:t>
+      </w:r>
+      <w:r>
+        <w:rPr>
+          <w:lang w:val="nl-NL"/>
+        </w:rPr>
+        <w:t>.</w:t>
+      </w:r>
+      <w:r>
+        <w:rPr>
+          <w:lang w:val="nl-NL"/>
+        </w:rPr>
+        <w:t xml:space="preserve"> </w:t>
+      </w:r>
+      <w:r>
+        <w:rPr>
+          <w:lang w:val="nl-NL"/>
+        </w:rPr>
+        <w:t>Elk</w:t>
+      </w:r>
+      <w:r>
+        <w:rPr>
+          <w:lang w:val="nl-NL"/>
+        </w:rPr>
+        <w:t xml:space="preserve"> onderdeel </w:t>
+      </w:r>
+      <w:r>
+        <w:rPr>
+          <w:lang w:val="nl-NL"/>
+        </w:rPr>
+        <w:t xml:space="preserve">is </w:t>
+      </w:r>
+      <w:r>
+        <w:rPr>
+          <w:lang w:val="nl-NL"/>
+        </w:rPr>
+        <w:t>op prioriteit gesorteerd (nummering)</w:t>
+      </w:r>
+      <w:r>
+        <w:rPr>
+          <w:lang w:val="nl-NL"/>
+        </w:rPr>
+        <w:t>.</w:t>
+      </w:r>
+    </w:p>
+    <w:p>
+      <w:pPr>
+        <w:rPr>
+          <w:lang w:val="nl-NL"/>
+        </w:rPr>
+      </w:pPr>
+    </w:p>
+    <w:p>
+      <w:pPr>
+        <w:pStyle w:val="Kop2"/>
+        <w:rPr>
+          <w:lang w:val="nl-NL"/>
+        </w:rPr>
+      </w:pPr>
+      <w:bookmarkStart w:id="3" w:name="_Toc12477038"/>
+      <w:r>
+        <w:rPr>
+          <w:lang w:val="nl-NL"/>
+        </w:rPr>
+        <w:t>User stories</w:t>
+      </w:r>
       <w:bookmarkEnd w:id="3"/>
-    </w:p>
-    <w:p>
-      <w:pPr>
-        <w:rPr>
-          <w:lang w:val="nl-NL"/>
-        </w:rPr>
-      </w:pPr>
-    </w:p>
-    <w:p>
-      <w:pPr>
-        <w:rPr>
-          <w:lang w:val="nl-NL"/>
-        </w:rPr>
-      </w:pPr>
-      <w:r>
-        <w:rPr>
-          <w:lang w:val="nl-NL"/>
-        </w:rPr>
-        <w:t xml:space="preserve">Om de requirements van dit project duidelijk in beeld te krijgen </w:t>
-      </w:r>
-      <w:r>
-        <w:rPr>
-          <w:lang w:val="nl-NL"/>
-        </w:rPr>
-        <w:t xml:space="preserve">wordt er eerst een lijst met user stories opgezet. </w:t>
-      </w:r>
-      <w:r>
-        <w:rPr>
-          <w:lang w:val="nl-NL"/>
-        </w:rPr>
-        <w:t xml:space="preserve">Deze user stories zijn gesorteerd met behulp van de MoSCoW methode. </w:t>
-      </w:r>
-      <w:r>
-        <w:rPr>
-          <w:lang w:val="nl-NL"/>
-        </w:rPr>
-        <w:t xml:space="preserve">Vanuit deze user stories </w:t>
-      </w:r>
-      <w:r>
-        <w:rPr>
-          <w:lang w:val="nl-NL"/>
-        </w:rPr>
-        <w:t xml:space="preserve">worden de requirements van het project </w:t>
-      </w:r>
-      <w:r>
-        <w:rPr>
-          <w:lang w:val="nl-NL"/>
-        </w:rPr>
-        <w:t>opgesteld</w:t>
-      </w:r>
-      <w:r>
-        <w:rPr>
-          <w:lang w:val="nl-NL"/>
-        </w:rPr>
-        <w:t>.</w:t>
-      </w:r>
-      <w:r>
-        <w:rPr>
-          <w:lang w:val="nl-NL"/>
-        </w:rPr>
-        <w:t xml:space="preserve"> </w:t>
-      </w:r>
-      <w:r>
-        <w:rPr>
-          <w:lang w:val="nl-NL"/>
-        </w:rPr>
-        <w:t>Elk</w:t>
-      </w:r>
-      <w:r>
-        <w:rPr>
-          <w:lang w:val="nl-NL"/>
-        </w:rPr>
-        <w:t xml:space="preserve"> onderdeel </w:t>
-      </w:r>
-      <w:r>
-        <w:rPr>
-          <w:lang w:val="nl-NL"/>
-        </w:rPr>
-        <w:t xml:space="preserve">is </w:t>
-      </w:r>
-      <w:r>
-        <w:rPr>
-          <w:lang w:val="nl-NL"/>
-        </w:rPr>
-        <w:t>op prioriteit gesorteerd (nummering)</w:t>
-      </w:r>
-      <w:r>
-        <w:rPr>
-          <w:lang w:val="nl-NL"/>
-        </w:rPr>
-        <w:t>.</w:t>
-      </w:r>
-    </w:p>
-    <w:p>
-      <w:pPr>
-        <w:rPr>
-          <w:lang w:val="nl-NL"/>
-        </w:rPr>
-      </w:pPr>
-    </w:p>
-    <w:p>
-      <w:pPr>
-        <w:pStyle w:val="Kop2"/>
-        <w:rPr>
-          <w:lang w:val="nl-NL"/>
-        </w:rPr>
-      </w:pPr>
-      <w:bookmarkStart w:id="4" w:name="_Toc12390137"/>
-      <w:r>
-        <w:rPr>
-          <w:lang w:val="nl-NL"/>
-        </w:rPr>
-        <w:t>User stories</w:t>
-      </w:r>
-      <w:bookmarkEnd w:id="4"/>
     </w:p>
     <w:p>
       <w:pPr>
@@ -2127,99 +2502,75 @@
       <w:pPr>
         <w:rPr>
           <w:b/>
-          <w:lang w:val="nl-NL"/>
         </w:rPr>
       </w:pPr>
       <w:r>
         <w:rPr>
           <w:b/>
-          <w:lang w:val="nl-NL"/>
         </w:rPr>
         <w:t xml:space="preserve">Should </w:t>
       </w:r>
       <w:r>
         <w:rPr>
           <w:b/>
-          <w:lang w:val="nl-NL"/>
         </w:rPr>
         <w:t>h</w:t>
       </w:r>
       <w:r>
         <w:rPr>
           <w:b/>
-          <w:lang w:val="nl-NL"/>
         </w:rPr>
         <w:t>ave</w:t>
       </w:r>
       <w:r>
         <w:rPr>
           <w:b/>
-          <w:lang w:val="nl-NL"/>
         </w:rPr>
         <w:t>:</w:t>
       </w:r>
     </w:p>
-    <w:p>
-      <w:pPr>
-        <w:rPr>
-          <w:lang w:val="nl-NL"/>
-        </w:rPr>
-      </w:pPr>
-    </w:p>
+    <w:p/>
     <w:p>
       <w:pPr>
         <w:rPr>
           <w:b/>
-          <w:lang w:val="nl-NL"/>
         </w:rPr>
       </w:pPr>
       <w:r>
         <w:rPr>
           <w:b/>
-          <w:lang w:val="nl-NL"/>
         </w:rPr>
         <w:t xml:space="preserve">Could </w:t>
       </w:r>
       <w:r>
         <w:rPr>
           <w:b/>
-          <w:lang w:val="nl-NL"/>
         </w:rPr>
         <w:t>h</w:t>
       </w:r>
       <w:r>
         <w:rPr>
           <w:b/>
-          <w:lang w:val="nl-NL"/>
         </w:rPr>
         <w:t>ave</w:t>
       </w:r>
     </w:p>
-    <w:p>
-      <w:pPr>
-        <w:rPr>
-          <w:lang w:val="nl-NL"/>
-        </w:rPr>
-      </w:pPr>
-    </w:p>
+    <w:p/>
     <w:p>
       <w:pPr>
         <w:rPr>
           <w:b/>
-          <w:lang w:val="nl-NL"/>
         </w:rPr>
       </w:pPr>
       <w:r>
         <w:rPr>
           <w:b/>
-          <w:lang w:val="nl-NL"/>
         </w:rPr>
         <w:t>Wont have</w:t>
       </w:r>
       <w:r>
         <w:rPr>
           <w:b/>
-          <w:lang w:val="nl-NL"/>
         </w:rPr>
         <w:t>:</w:t>
       </w:r>
@@ -2227,42 +2578,24 @@
     <w:p>
       <w:pPr>
         <w:ind w:left="360"/>
-        <w:rPr>
-          <w:lang w:val="nl-NL"/>
-        </w:rPr>
       </w:pPr>
     </w:p>
     <w:p>
       <w:pPr>
         <w:ind w:left="360"/>
-        <w:rPr>
-          <w:lang w:val="nl-NL"/>
-        </w:rPr>
       </w:pPr>
     </w:p>
     <w:p>
       <w:pPr>
         <w:ind w:left="360"/>
-        <w:rPr>
-          <w:lang w:val="nl-NL"/>
-        </w:rPr>
       </w:pPr>
     </w:p>
     <w:p>
       <w:pPr>
         <w:ind w:left="360"/>
-        <w:rPr>
-          <w:lang w:val="nl-NL"/>
-        </w:rPr>
-      </w:pPr>
-    </w:p>
-    <w:p>
-      <w:pPr>
-        <w:rPr>
-          <w:lang w:val="nl-NL"/>
-        </w:rPr>
-      </w:pPr>
-    </w:p>
+      </w:pPr>
+    </w:p>
+    <w:p/>
     <w:p>
       <w:pPr>
         <w:pStyle w:val="Kop2"/>
@@ -2270,7 +2603,7 @@
           <w:lang w:val="nl-NL"/>
         </w:rPr>
       </w:pPr>
-      <w:bookmarkStart w:id="5" w:name="_Toc12390138"/>
+      <w:bookmarkStart w:id="4" w:name="_Toc12477039"/>
       <w:r>
         <w:rPr>
           <w:rStyle w:val="Kop2Char"/>
@@ -2278,7 +2611,7 @@
         </w:rPr>
         <w:t>Requirements</w:t>
       </w:r>
-      <w:bookmarkEnd w:id="5"/>
+      <w:bookmarkEnd w:id="4"/>
     </w:p>
     <w:p>
       <w:pPr>
@@ -2291,8 +2624,9 @@
           <w:lang w:val="nl-NL"/>
         </w:rPr>
       </w:pPr>
-      <w:bookmarkStart w:id="6" w:name="_Toc4855622"/>
-      <w:bookmarkStart w:id="7" w:name="_Toc12390139"/>
+      <w:bookmarkStart w:id="5" w:name="_Toc4855622"/>
+      <w:bookmarkStart w:id="6" w:name="_Toc12390139"/>
+      <w:bookmarkStart w:id="7" w:name="_Toc12477040"/>
       <w:r>
         <w:rPr>
           <w:rStyle w:val="Kop2Char"/>
@@ -2403,7 +2737,7 @@
         </w:rPr>
         <w:t xml:space="preserve"> </w:t>
       </w:r>
-      <w:bookmarkEnd w:id="6"/>
+      <w:bookmarkEnd w:id="5"/>
       <w:r>
         <w:rPr>
           <w:rStyle w:val="Kop2Char"/>
@@ -2413,8 +2747,57 @@
           <w:szCs w:val="22"/>
           <w:lang w:val="nl-NL"/>
         </w:rPr>
-        <w:t>“Prio” staat gelijk aan de prioriteit, “US-Nr” is de bijbehorende userstory.</w:t>
-      </w:r>
+        <w:t>“</w:t>
+      </w:r>
+      <w:proofErr w:type="spellStart"/>
+      <w:r>
+        <w:rPr>
+          <w:rStyle w:val="Kop2Char"/>
+          <w:rFonts w:asciiTheme="minorHAnsi" w:eastAsiaTheme="minorHAnsi" w:hAnsiTheme="minorHAnsi" w:cstheme="minorBidi"/>
+          <w:color w:val="auto"/>
+          <w:sz w:val="22"/>
+          <w:szCs w:val="22"/>
+          <w:lang w:val="nl-NL"/>
+        </w:rPr>
+        <w:t>Prio</w:t>
+      </w:r>
+      <w:proofErr w:type="spellEnd"/>
+      <w:r>
+        <w:rPr>
+          <w:rStyle w:val="Kop2Char"/>
+          <w:rFonts w:asciiTheme="minorHAnsi" w:eastAsiaTheme="minorHAnsi" w:hAnsiTheme="minorHAnsi" w:cstheme="minorBidi"/>
+          <w:color w:val="auto"/>
+          <w:sz w:val="22"/>
+          <w:szCs w:val="22"/>
+          <w:lang w:val="nl-NL"/>
+        </w:rPr>
+        <w:t>” staat gelijk aan de prioriteit, “US-</w:t>
+      </w:r>
+      <w:proofErr w:type="spellStart"/>
+      <w:r>
+        <w:rPr>
+          <w:rStyle w:val="Kop2Char"/>
+          <w:rFonts w:asciiTheme="minorHAnsi" w:eastAsiaTheme="minorHAnsi" w:hAnsiTheme="minorHAnsi" w:cstheme="minorBidi"/>
+          <w:color w:val="auto"/>
+          <w:sz w:val="22"/>
+          <w:szCs w:val="22"/>
+          <w:lang w:val="nl-NL"/>
+        </w:rPr>
+        <w:t>Nr</w:t>
+      </w:r>
+      <w:proofErr w:type="spellEnd"/>
+      <w:r>
+        <w:rPr>
+          <w:rStyle w:val="Kop2Char"/>
+          <w:rFonts w:asciiTheme="minorHAnsi" w:eastAsiaTheme="minorHAnsi" w:hAnsiTheme="minorHAnsi" w:cstheme="minorBidi"/>
+          <w:color w:val="auto"/>
+          <w:sz w:val="22"/>
+          <w:szCs w:val="22"/>
+          <w:lang w:val="nl-NL"/>
+        </w:rPr>
+        <w:t>” is de bijbehorende userstory.</w:t>
+      </w:r>
+      <w:bookmarkEnd w:id="6"/>
       <w:bookmarkEnd w:id="7"/>
     </w:p>
     <w:p>
@@ -2612,7 +2995,21 @@
               <w:rPr>
                 <w:lang w:val="nl-NL"/>
               </w:rPr>
-              <w:t>De arduino moet een component/motortje hebben om het klepje van de voederbak te openen.</w:t>
+              <w:t xml:space="preserve">De </w:t>
+            </w:r>
+            <w:proofErr w:type="spellStart"/>
+            <w:r>
+              <w:rPr>
+                <w:lang w:val="nl-NL"/>
+              </w:rPr>
+              <w:t>arduino</w:t>
+            </w:r>
+            <w:proofErr w:type="spellEnd"/>
+            <w:r>
+              <w:rPr>
+                <w:lang w:val="nl-NL"/>
+              </w:rPr>
+              <w:t xml:space="preserve"> moet een component/motortje hebben om het klepje van de voederbak te openen.</w:t>
             </w:r>
           </w:p>
         </w:tc>
@@ -2873,7 +3270,35 @@
               <w:rPr>
                 <w:lang w:val="nl-NL"/>
               </w:rPr>
-              <w:t>De arduino moet een sensor (ultrasonor/gewichts-sensor) hebben waarbij gemeten kan worden hoeveel voer er nog in de bak aanwezig is</w:t>
+              <w:t xml:space="preserve">De </w:t>
+            </w:r>
+            <w:proofErr w:type="spellStart"/>
+            <w:r>
+              <w:rPr>
+                <w:lang w:val="nl-NL"/>
+              </w:rPr>
+              <w:t>arduino</w:t>
+            </w:r>
+            <w:proofErr w:type="spellEnd"/>
+            <w:r>
+              <w:rPr>
+                <w:lang w:val="nl-NL"/>
+              </w:rPr>
+              <w:t xml:space="preserve"> moet een sensor (</w:t>
+            </w:r>
+            <w:proofErr w:type="spellStart"/>
+            <w:r>
+              <w:rPr>
+                <w:lang w:val="nl-NL"/>
+              </w:rPr>
+              <w:t>ultrasonor</w:t>
+            </w:r>
+            <w:proofErr w:type="spellEnd"/>
+            <w:r>
+              <w:rPr>
+                <w:lang w:val="nl-NL"/>
+              </w:rPr>
+              <w:t>/gewichts-sensor) hebben waarbij gemeten kan worden hoeveel voer er nog in de bak aanwezig is</w:t>
             </w:r>
             <w:r>
               <w:rPr>
@@ -3193,7 +3618,21 @@
               <w:rPr>
                 <w:lang w:val="nl-NL"/>
               </w:rPr>
-              <w:t>De arduino moet een identificatiesysteem hebben om de juiste portie aan het juiste huisdier te geven.</w:t>
+              <w:t xml:space="preserve">De </w:t>
+            </w:r>
+            <w:proofErr w:type="spellStart"/>
+            <w:r>
+              <w:rPr>
+                <w:lang w:val="nl-NL"/>
+              </w:rPr>
+              <w:t>arduino</w:t>
+            </w:r>
+            <w:proofErr w:type="spellEnd"/>
+            <w:r>
+              <w:rPr>
+                <w:lang w:val="nl-NL"/>
+              </w:rPr>
+              <w:t xml:space="preserve"> moet een identificatiesysteem hebben om de juiste portie aan het juiste huisdier te geven.</w:t>
             </w:r>
           </w:p>
         </w:tc>
@@ -3210,8 +3649,13 @@
           <w:szCs w:val="22"/>
         </w:rPr>
       </w:pPr>
-      <w:r>
-        <w:t xml:space="preserve">Tabel </w:t>
+      <w:proofErr w:type="spellStart"/>
+      <w:r>
+        <w:t>Tabel</w:t>
+      </w:r>
+      <w:proofErr w:type="spellEnd"/>
+      <w:r>
+        <w:t xml:space="preserve"> </w:t>
       </w:r>
       <w:r>
         <w:fldChar w:fldCharType="begin"/>
@@ -3226,7 +3670,7 @@
         <w:rPr>
           <w:noProof/>
         </w:rPr>
-        <w:t>3</w:t>
+        <w:t>2</w:t>
       </w:r>
       <w:r>
         <w:fldChar w:fldCharType="end"/>
@@ -3324,12 +3768,23 @@
     </w:p>
     <w:p>
       <w:pPr>
+        <w:rPr>
+          <w:rStyle w:val="Kop2Char"/>
+          <w:rFonts w:asciiTheme="minorHAnsi" w:eastAsiaTheme="minorHAnsi" w:hAnsiTheme="minorHAnsi" w:cstheme="minorBidi"/>
+          <w:color w:val="auto"/>
+          <w:sz w:val="22"/>
+          <w:szCs w:val="22"/>
+        </w:rPr>
+      </w:pPr>
+    </w:p>
+    <w:p>
+      <w:pPr>
         <w:pStyle w:val="Kop1"/>
         <w:rPr>
           <w:lang w:val="nl-NL"/>
         </w:rPr>
       </w:pPr>
-      <w:bookmarkStart w:id="8" w:name="_Toc12390140"/>
+      <w:bookmarkStart w:id="8" w:name="_Toc12477041"/>
       <w:r>
         <w:rPr>
           <w:lang w:val="nl-NL"/>
@@ -3357,65 +3812,765 @@
           <w:lang w:val="nl-NL"/>
         </w:rPr>
       </w:pPr>
-      <w:r>
-        <w:rPr>
-          <w:lang w:val="nl-NL"/>
-        </w:rPr>
-        <w:t xml:space="preserve">Het beschrijven van de applicatie </w:t>
-      </w:r>
-      <w:r>
-        <w:rPr>
-          <w:lang w:val="nl-NL"/>
-        </w:rPr>
-        <w:t xml:space="preserve">(App) </w:t>
-      </w:r>
-      <w:r>
-        <w:rPr>
-          <w:lang w:val="nl-NL"/>
-        </w:rPr>
-        <w:t>zal gaan via wireframe</w:t>
-      </w:r>
-      <w:r>
-        <w:rPr>
-          <w:lang w:val="nl-NL"/>
-        </w:rPr>
-        <w:t>s(</w:t>
-      </w:r>
-      <w:r>
-        <w:rPr>
-          <w:lang w:val="nl-NL"/>
-        </w:rPr>
-        <w:t>3</w:t>
-      </w:r>
-      <w:r>
-        <w:rPr>
-          <w:lang w:val="nl-NL"/>
-        </w:rPr>
-        <w:t xml:space="preserve">.1). </w:t>
-      </w:r>
-      <w:r>
-        <w:rPr>
-          <w:lang w:val="nl-NL"/>
-        </w:rPr>
-        <w:t>D</w:t>
-      </w:r>
-      <w:r>
-        <w:rPr>
-          <w:lang w:val="nl-NL"/>
-        </w:rPr>
-        <w:t>e algemene flow van de applicatie is te vinden in de flowchart (</w:t>
-      </w:r>
-      <w:r>
-        <w:rPr>
-          <w:lang w:val="nl-NL"/>
-        </w:rPr>
-        <w:t>3</w:t>
-      </w:r>
-      <w:r>
-        <w:rPr>
-          <w:lang w:val="nl-NL"/>
-        </w:rPr>
-        <w:t>.2)</w:t>
+    </w:p>
+    <w:p>
+      <w:pPr>
+        <w:rPr>
+          <w:lang w:val="nl-NL"/>
+        </w:rPr>
+      </w:pPr>
+      <w:r>
+        <w:rPr>
+          <w:lang w:val="nl-NL"/>
+        </w:rPr>
+        <w:t>In dit onderdeel van het document zal de gehele applicatie beschreven worden</w:t>
+      </w:r>
+      <w:r>
+        <w:rPr>
+          <w:lang w:val="nl-NL"/>
+        </w:rPr>
+        <w:t xml:space="preserve">, het gaat hier dus om de </w:t>
+      </w:r>
+      <w:proofErr w:type="spellStart"/>
+      <w:r>
+        <w:rPr>
+          <w:lang w:val="nl-NL"/>
+        </w:rPr>
+        <w:t>Xamarin</w:t>
+      </w:r>
+      <w:proofErr w:type="spellEnd"/>
+      <w:r>
+        <w:rPr>
+          <w:lang w:val="nl-NL"/>
+        </w:rPr>
+        <w:t xml:space="preserve"> App. De technische beschrijving van de Arduino is te vinden </w:t>
+      </w:r>
+      <w:r>
+        <w:rPr>
+          <w:lang w:val="nl-NL"/>
+        </w:rPr>
+        <w:t>in hoofdstuk 4 van dit document.</w:t>
+      </w:r>
+      <w:r>
+        <w:rPr>
+          <w:lang w:val="nl-NL"/>
+        </w:rPr>
+        <w:t xml:space="preserve"> </w:t>
+      </w:r>
+      <w:r>
+        <w:rPr>
+          <w:lang w:val="nl-NL"/>
+        </w:rPr>
+        <w:t xml:space="preserve">Het beschrijven van de applicatie met behulp van wireframes zal in 3.1 zijn. </w:t>
+      </w:r>
+      <w:r>
+        <w:rPr>
+          <w:lang w:val="nl-NL"/>
+        </w:rPr>
+        <w:t>De algemene flow van de applicatie is te vinden in onderdeel 3.</w:t>
+      </w:r>
+      <w:r>
+        <w:rPr>
+          <w:lang w:val="nl-NL"/>
+        </w:rPr>
+        <w:t>2</w:t>
+      </w:r>
+      <w:r>
+        <w:rPr>
+          <w:lang w:val="nl-NL"/>
+        </w:rPr>
+        <w:t xml:space="preserve"> van dit hoofdstuk.</w:t>
+      </w:r>
+      <w:r>
+        <w:rPr>
+          <w:lang w:val="nl-NL"/>
+        </w:rPr>
+        <w:t xml:space="preserve"> Het databaseontwerp van de onderliggende SQL database is te vinden in 3.3</w:t>
+      </w:r>
+    </w:p>
+    <w:p>
+      <w:pPr>
+        <w:rPr>
+          <w:lang w:val="nl-NL"/>
+        </w:rPr>
+      </w:pPr>
+    </w:p>
+    <w:p>
+      <w:pPr>
+        <w:pStyle w:val="Kop2"/>
+        <w:rPr>
+          <w:lang w:val="nl-NL"/>
+        </w:rPr>
+      </w:pPr>
+      <w:bookmarkStart w:id="9" w:name="_Toc12477042"/>
+      <w:r>
+        <w:rPr>
+          <w:noProof/>
+          <w:lang w:val="nl-NL"/>
+        </w:rPr>
+        <mc:AlternateContent>
+          <mc:Choice Requires="wps">
+            <w:drawing>
+              <wp:anchor distT="0" distB="0" distL="114300" distR="114300" simplePos="0" relativeHeight="251676672" behindDoc="0" locked="0" layoutInCell="1" allowOverlap="1" wp14:anchorId="6C44742F" wp14:editId="6BEE3309">
+                <wp:simplePos x="0" y="0"/>
+                <wp:positionH relativeFrom="margin">
+                  <wp:posOffset>3931285</wp:posOffset>
+                </wp:positionH>
+                <wp:positionV relativeFrom="paragraph">
+                  <wp:posOffset>3799840</wp:posOffset>
+                </wp:positionV>
+                <wp:extent cx="1831340" cy="635"/>
+                <wp:effectExtent l="0" t="0" r="0" b="0"/>
+                <wp:wrapSquare wrapText="bothSides"/>
+                <wp:docPr id="5" name="Tekstvak 5"/>
+                <wp:cNvGraphicFramePr/>
+                <a:graphic xmlns:a="http://schemas.openxmlformats.org/drawingml/2006/main">
+                  <a:graphicData uri="http://schemas.microsoft.com/office/word/2010/wordprocessingShape">
+                    <wps:wsp>
+                      <wps:cNvSpPr txBox="1"/>
+                      <wps:spPr>
+                        <a:xfrm>
+                          <a:off x="0" y="0"/>
+                          <a:ext cx="1831340" cy="635"/>
+                        </a:xfrm>
+                        <a:prstGeom prst="rect">
+                          <a:avLst/>
+                        </a:prstGeom>
+                        <a:solidFill>
+                          <a:prstClr val="white"/>
+                        </a:solidFill>
+                        <a:ln>
+                          <a:noFill/>
+                        </a:ln>
+                      </wps:spPr>
+                      <wps:txbx>
+                        <w:txbxContent>
+                          <w:p>
+                            <w:pPr>
+                              <w:pStyle w:val="Bijschrift"/>
+                              <w:rPr>
+                                <w:rFonts w:ascii="Arial" w:hAnsi="Arial" w:cs="Arial"/>
+                                <w:noProof/>
+                                <w:color w:val="000000"/>
+                              </w:rPr>
+                            </w:pPr>
+                            <w:r>
+                              <w:t xml:space="preserve">Figuur </w:t>
+                            </w:r>
+                            <w:r>
+                              <w:t>3-3</w:t>
+                            </w:r>
+                            <w:r>
+                              <w:t xml:space="preserve"> </w:t>
+                            </w:r>
+                            <w:proofErr w:type="spellStart"/>
+                            <w:r>
+                              <w:t>Instellingen</w:t>
+                            </w:r>
+                            <w:proofErr w:type="spellEnd"/>
+                            <w:r>
+                              <w:t xml:space="preserve"> </w:t>
+                            </w:r>
+                            <w:proofErr w:type="spellStart"/>
+                            <w:r>
+                              <w:t>pagina</w:t>
+                            </w:r>
+                            <w:proofErr w:type="spellEnd"/>
+                          </w:p>
+                        </w:txbxContent>
+                      </wps:txbx>
+                      <wps:bodyPr rot="0" spcFirstLastPara="0" vertOverflow="overflow" horzOverflow="overflow" vert="horz" wrap="square" lIns="0" tIns="0" rIns="0" bIns="0" numCol="1" spcCol="0" rtlCol="0" fromWordArt="0" anchor="t" anchorCtr="0" forceAA="0" compatLnSpc="1">
+                        <a:prstTxWarp prst="textNoShape">
+                          <a:avLst/>
+                        </a:prstTxWarp>
+                        <a:spAutoFit/>
+                      </wps:bodyPr>
+                    </wps:wsp>
+                  </a:graphicData>
+                </a:graphic>
+                <wp14:sizeRelH relativeFrom="margin">
+                  <wp14:pctWidth>0</wp14:pctWidth>
+                </wp14:sizeRelH>
+              </wp:anchor>
+            </w:drawing>
+          </mc:Choice>
+          <mc:Fallback>
+            <w:pict>
+              <v:shapetype w14:anchorId="6C44742F" id="_x0000_t202" coordsize="21600,21600" o:spt="202" path="m,l,21600r21600,l21600,xe">
+                <v:stroke joinstyle="miter"/>
+                <v:path gradientshapeok="t" o:connecttype="rect"/>
+              </v:shapetype>
+              <v:shape id="Tekstvak 5" o:spid="_x0000_s1026" type="#_x0000_t202" style="position:absolute;left:0;text-align:left;margin-left:309.55pt;margin-top:299.2pt;width:144.2pt;height:.05pt;z-index:251676672;visibility:visible;mso-wrap-style:square;mso-width-percent:0;mso-wrap-distance-left:9pt;mso-wrap-distance-top:0;mso-wrap-distance-right:9pt;mso-wrap-distance-bottom:0;mso-position-horizontal:absolute;mso-position-horizontal-relative:margin;mso-position-vertical:absolute;mso-position-vertical-relative:text;mso-width-percent:0;mso-width-relative:margin;v-text-anchor:top" o:gfxdata="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" stroked="f">
+                <v:textbox style="mso-fit-shape-to-text:t" inset="0,0,0,0">
+                  <w:txbxContent>
+                    <w:p>
+                      <w:pPr>
+                        <w:pStyle w:val="Bijschrift"/>
+                        <w:rPr>
+                          <w:rFonts w:ascii="Arial" w:hAnsi="Arial" w:cs="Arial"/>
+                          <w:noProof/>
+                          <w:color w:val="000000"/>
+                        </w:rPr>
+                      </w:pPr>
+                      <w:r>
+                        <w:t xml:space="preserve">Figuur </w:t>
+                      </w:r>
+                      <w:r>
+                        <w:t>3-3</w:t>
+                      </w:r>
+                      <w:r>
+                        <w:t xml:space="preserve"> </w:t>
+                      </w:r>
+                      <w:proofErr w:type="spellStart"/>
+                      <w:r>
+                        <w:t>Instellingen</w:t>
+                      </w:r>
+                      <w:proofErr w:type="spellEnd"/>
+                      <w:r>
+                        <w:t xml:space="preserve"> </w:t>
+                      </w:r>
+                      <w:proofErr w:type="spellStart"/>
+                      <w:r>
+                        <w:t>pagina</w:t>
+                      </w:r>
+                      <w:proofErr w:type="spellEnd"/>
+                    </w:p>
+                  </w:txbxContent>
+                </v:textbox>
+                <w10:wrap type="square" anchorx="margin"/>
+              </v:shape>
+            </w:pict>
+          </mc:Fallback>
+        </mc:AlternateContent>
+      </w:r>
+      <w:r>
+        <w:rPr>
+          <w:noProof/>
+          <w:lang w:val="nl-NL"/>
+        </w:rPr>
+        <w:drawing>
+          <wp:anchor distT="0" distB="0" distL="114300" distR="114300" simplePos="0" relativeHeight="251677696" behindDoc="0" locked="0" layoutInCell="1" allowOverlap="1" wp14:anchorId="16276389" wp14:editId="31AD6BCB">
+            <wp:simplePos x="0" y="0"/>
+            <wp:positionH relativeFrom="margin">
+              <wp:align>right</wp:align>
+            </wp:positionH>
+            <wp:positionV relativeFrom="paragraph">
+              <wp:posOffset>282575</wp:posOffset>
+            </wp:positionV>
+            <wp:extent cx="5934075" cy="3495675"/>
+            <wp:effectExtent l="0" t="0" r="9525" b="9525"/>
+            <wp:wrapSquare wrapText="bothSides"/>
+            <wp:docPr id="1" name="Afbeelding 1" descr="C:\Users\Damiaen\Downloads\unknown.png"/>
+            <wp:cNvGraphicFramePr>
+              <a:graphicFrameLocks xmlns:a="http://schemas.openxmlformats.org/drawingml/2006/main" noChangeAspect="1"/>
+            </wp:cNvGraphicFramePr>
+            <a:graphic xmlns:a="http://schemas.openxmlformats.org/drawingml/2006/main">
+              <a:graphicData uri="http://schemas.openxmlformats.org/drawingml/2006/picture">
+                <pic:pic xmlns:pic="http://schemas.openxmlformats.org/drawingml/2006/picture">
+                  <pic:nvPicPr>
+                    <pic:cNvPr id="0" name="Picture 1" descr="C:\Users\Damiaen\Downloads\unknown.png"/>
+                    <pic:cNvPicPr>
+                      <a:picLocks noChangeAspect="1" noChangeArrowheads="1"/>
+                    </pic:cNvPicPr>
+                  </pic:nvPicPr>
+                  <pic:blipFill>
+                    <a:blip r:embed="rId13">
+                      <a:extLst>
+                        <a:ext uri="{28A0092B-C50C-407E-A947-70E740481C1C}">
+                          <a14:useLocalDpi xmlns:a14="http://schemas.microsoft.com/office/drawing/2010/main" val="0"/>
+                        </a:ext>
+                      </a:extLst>
+                    </a:blip>
+                    <a:srcRect/>
+                    <a:stretch>
+                      <a:fillRect/>
+                    </a:stretch>
+                  </pic:blipFill>
+                  <pic:spPr bwMode="auto">
+                    <a:xfrm>
+                      <a:off x="0" y="0"/>
+                      <a:ext cx="5934075" cy="3495675"/>
+                    </a:xfrm>
+                    <a:prstGeom prst="rect">
+                      <a:avLst/>
+                    </a:prstGeom>
+                    <a:noFill/>
+                    <a:ln>
+                      <a:noFill/>
+                    </a:ln>
+                  </pic:spPr>
+                </pic:pic>
+              </a:graphicData>
+            </a:graphic>
+          </wp:anchor>
+        </w:drawing>
+      </w:r>
+      <w:r>
+        <w:rPr>
+          <w:lang w:val="nl-NL"/>
+        </w:rPr>
+        <w:t>Wireframes</w:t>
+      </w:r>
+      <w:bookmarkEnd w:id="9"/>
+    </w:p>
+    <w:p>
+      <w:pPr>
+        <w:rPr>
+          <w:lang w:val="nl-NL"/>
+        </w:rPr>
+      </w:pPr>
+      <w:r>
+        <w:rPr>
+          <w:noProof/>
+          <w:lang w:val="nl-NL"/>
+        </w:rPr>
+        <mc:AlternateContent>
+          <mc:Choice Requires="wps">
+            <w:drawing>
+              <wp:anchor distT="0" distB="0" distL="114300" distR="114300" simplePos="0" relativeHeight="251674624" behindDoc="0" locked="0" layoutInCell="1" allowOverlap="1" wp14:anchorId="3C24BA63" wp14:editId="5608BA1A">
+                <wp:simplePos x="0" y="0"/>
+                <wp:positionH relativeFrom="margin">
+                  <wp:align>center</wp:align>
+                </wp:positionH>
+                <wp:positionV relativeFrom="paragraph">
+                  <wp:posOffset>3578860</wp:posOffset>
+                </wp:positionV>
+                <wp:extent cx="2117090" cy="635"/>
+                <wp:effectExtent l="0" t="0" r="0" b="0"/>
+                <wp:wrapSquare wrapText="bothSides"/>
+                <wp:docPr id="3" name="Tekstvak 3"/>
+                <wp:cNvGraphicFramePr/>
+                <a:graphic xmlns:a="http://schemas.openxmlformats.org/drawingml/2006/main">
+                  <a:graphicData uri="http://schemas.microsoft.com/office/word/2010/wordprocessingShape">
+                    <wps:wsp>
+                      <wps:cNvSpPr txBox="1"/>
+                      <wps:spPr>
+                        <a:xfrm>
+                          <a:off x="0" y="0"/>
+                          <a:ext cx="2117090" cy="635"/>
+                        </a:xfrm>
+                        <a:prstGeom prst="rect">
+                          <a:avLst/>
+                        </a:prstGeom>
+                        <a:solidFill>
+                          <a:prstClr val="white"/>
+                        </a:solidFill>
+                        <a:ln>
+                          <a:noFill/>
+                        </a:ln>
+                      </wps:spPr>
+                      <wps:txbx>
+                        <w:txbxContent>
+                          <w:p>
+                            <w:pPr>
+                              <w:pStyle w:val="Bijschrift"/>
+                              <w:rPr>
+                                <w:rFonts w:ascii="Arial" w:hAnsi="Arial" w:cs="Arial"/>
+                                <w:noProof/>
+                                <w:color w:val="000000"/>
+                              </w:rPr>
+                            </w:pPr>
+                            <w:r>
+                              <w:t xml:space="preserve">Figuur </w:t>
+                            </w:r>
+                            <w:r>
+                              <w:t>3</w:t>
+                            </w:r>
+                            <w:r>
+                              <w:noBreakHyphen/>
+                            </w:r>
+                            <w:r>
+                              <w:t>2</w:t>
+                            </w:r>
+                            <w:r>
+                              <w:t xml:space="preserve"> </w:t>
+                            </w:r>
+                            <w:r>
+                              <w:t xml:space="preserve">Planning </w:t>
+                            </w:r>
+                            <w:proofErr w:type="spellStart"/>
+                            <w:r>
+                              <w:t>en</w:t>
+                            </w:r>
+                            <w:proofErr w:type="spellEnd"/>
+                            <w:r>
+                              <w:t xml:space="preserve"> </w:t>
+                            </w:r>
+                            <w:proofErr w:type="spellStart"/>
+                            <w:r>
+                              <w:t>voeder</w:t>
+                            </w:r>
+                            <w:proofErr w:type="spellEnd"/>
+                            <w:r>
+                              <w:t xml:space="preserve"> </w:t>
+                            </w:r>
+                            <w:proofErr w:type="spellStart"/>
+                            <w:r>
+                              <w:t>pagina</w:t>
+                            </w:r>
+                            <w:proofErr w:type="spellEnd"/>
+                          </w:p>
+                        </w:txbxContent>
+                      </wps:txbx>
+                      <wps:bodyPr rot="0" spcFirstLastPara="0" vertOverflow="overflow" horzOverflow="overflow" vert="horz" wrap="square" lIns="0" tIns="0" rIns="0" bIns="0" numCol="1" spcCol="0" rtlCol="0" fromWordArt="0" anchor="t" anchorCtr="0" forceAA="0" compatLnSpc="1">
+                        <a:prstTxWarp prst="textNoShape">
+                          <a:avLst/>
+                        </a:prstTxWarp>
+                        <a:spAutoFit/>
+                      </wps:bodyPr>
+                    </wps:wsp>
+                  </a:graphicData>
+                </a:graphic>
+              </wp:anchor>
+            </w:drawing>
+          </mc:Choice>
+          <mc:Fallback>
+            <w:pict>
+              <v:shape w14:anchorId="3C24BA63" id="Tekstvak 3" o:spid="_x0000_s1027" type="#_x0000_t202" style="position:absolute;margin-left:0;margin-top:281.8pt;width:166.7pt;height:.05pt;z-index:251674624;visibility:visible;mso-wrap-style:square;mso-wrap-distance-left:9pt;mso-wrap-distance-top:0;mso-wrap-distance-right:9pt;mso-wrap-distance-bottom:0;mso-position-horizontal:center;mso-position-horizontal-relative:margin;mso-position-vertical:absolute;mso-position-vertical-relative:text;v-text-anchor:top" o:gfxdata="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" stroked="f">
+                <v:textbox style="mso-fit-shape-to-text:t" inset="0,0,0,0">
+                  <w:txbxContent>
+                    <w:p>
+                      <w:pPr>
+                        <w:pStyle w:val="Bijschrift"/>
+                        <w:rPr>
+                          <w:rFonts w:ascii="Arial" w:hAnsi="Arial" w:cs="Arial"/>
+                          <w:noProof/>
+                          <w:color w:val="000000"/>
+                        </w:rPr>
+                      </w:pPr>
+                      <w:r>
+                        <w:t xml:space="preserve">Figuur </w:t>
+                      </w:r>
+                      <w:r>
+                        <w:t>3</w:t>
+                      </w:r>
+                      <w:r>
+                        <w:noBreakHyphen/>
+                      </w:r>
+                      <w:r>
+                        <w:t>2</w:t>
+                      </w:r>
+                      <w:r>
+                        <w:t xml:space="preserve"> </w:t>
+                      </w:r>
+                      <w:r>
+                        <w:t xml:space="preserve">Planning </w:t>
+                      </w:r>
+                      <w:proofErr w:type="spellStart"/>
+                      <w:r>
+                        <w:t>en</w:t>
+                      </w:r>
+                      <w:proofErr w:type="spellEnd"/>
+                      <w:r>
+                        <w:t xml:space="preserve"> </w:t>
+                      </w:r>
+                      <w:proofErr w:type="spellStart"/>
+                      <w:r>
+                        <w:t>voeder</w:t>
+                      </w:r>
+                      <w:proofErr w:type="spellEnd"/>
+                      <w:r>
+                        <w:t xml:space="preserve"> </w:t>
+                      </w:r>
+                      <w:proofErr w:type="spellStart"/>
+                      <w:r>
+                        <w:t>pagina</w:t>
+                      </w:r>
+                      <w:proofErr w:type="spellEnd"/>
+                    </w:p>
+                  </w:txbxContent>
+                </v:textbox>
+                <w10:wrap type="square" anchorx="margin"/>
+              </v:shape>
+            </w:pict>
+          </mc:Fallback>
+        </mc:AlternateContent>
+      </w:r>
+      <w:r>
+        <w:rPr>
+          <w:noProof/>
+          <w:lang w:val="nl-NL"/>
+        </w:rPr>
+        <mc:AlternateContent>
+          <mc:Choice Requires="wps">
+            <w:drawing>
+              <wp:anchor distT="0" distB="0" distL="114300" distR="114300" simplePos="0" relativeHeight="251672576" behindDoc="0" locked="0" layoutInCell="1" allowOverlap="1" wp14:anchorId="77DCA5D9" wp14:editId="48F17D17">
+                <wp:simplePos x="0" y="0"/>
+                <wp:positionH relativeFrom="margin">
+                  <wp:align>left</wp:align>
+                </wp:positionH>
+                <wp:positionV relativeFrom="paragraph">
+                  <wp:posOffset>3588385</wp:posOffset>
+                </wp:positionV>
+                <wp:extent cx="2117090" cy="635"/>
+                <wp:effectExtent l="0" t="0" r="0" b="0"/>
+                <wp:wrapSquare wrapText="bothSides"/>
+                <wp:docPr id="2" name="Tekstvak 2"/>
+                <wp:cNvGraphicFramePr/>
+                <a:graphic xmlns:a="http://schemas.openxmlformats.org/drawingml/2006/main">
+                  <a:graphicData uri="http://schemas.microsoft.com/office/word/2010/wordprocessingShape">
+                    <wps:wsp>
+                      <wps:cNvSpPr txBox="1"/>
+                      <wps:spPr>
+                        <a:xfrm>
+                          <a:off x="0" y="0"/>
+                          <a:ext cx="2117090" cy="635"/>
+                        </a:xfrm>
+                        <a:prstGeom prst="rect">
+                          <a:avLst/>
+                        </a:prstGeom>
+                        <a:solidFill>
+                          <a:prstClr val="white"/>
+                        </a:solidFill>
+                        <a:ln>
+                          <a:noFill/>
+                        </a:ln>
+                      </wps:spPr>
+                      <wps:txbx>
+                        <w:txbxContent>
+                          <w:p>
+                            <w:pPr>
+                              <w:pStyle w:val="Bijschrift"/>
+                              <w:rPr>
+                                <w:rFonts w:ascii="Arial" w:hAnsi="Arial" w:cs="Arial"/>
+                                <w:noProof/>
+                                <w:color w:val="000000"/>
+                              </w:rPr>
+                            </w:pPr>
+                            <w:r>
+                              <w:t xml:space="preserve">Figuur </w:t>
+                            </w:r>
+                            <w:r>
+                              <w:t>3</w:t>
+                            </w:r>
+                            <w:r>
+                              <w:noBreakHyphen/>
+                            </w:r>
+                            <w:r>
+                              <w:t>1</w:t>
+                            </w:r>
+                            <w:r>
+                              <w:t xml:space="preserve"> </w:t>
+                            </w:r>
+                            <w:proofErr w:type="spellStart"/>
+                            <w:r>
+                              <w:t>Homepagina</w:t>
+                            </w:r>
+                            <w:proofErr w:type="spellEnd"/>
+                            <w:r>
+                              <w:t xml:space="preserve"> van de app</w:t>
+                            </w:r>
+                          </w:p>
+                        </w:txbxContent>
+                      </wps:txbx>
+                      <wps:bodyPr rot="0" spcFirstLastPara="0" vertOverflow="overflow" horzOverflow="overflow" vert="horz" wrap="square" lIns="0" tIns="0" rIns="0" bIns="0" numCol="1" spcCol="0" rtlCol="0" fromWordArt="0" anchor="t" anchorCtr="0" forceAA="0" compatLnSpc="1">
+                        <a:prstTxWarp prst="textNoShape">
+                          <a:avLst/>
+                        </a:prstTxWarp>
+                        <a:spAutoFit/>
+                      </wps:bodyPr>
+                    </wps:wsp>
+                  </a:graphicData>
+                </a:graphic>
+              </wp:anchor>
+            </w:drawing>
+          </mc:Choice>
+          <mc:Fallback>
+            <w:pict>
+              <v:shape w14:anchorId="77DCA5D9" id="Tekstvak 2" o:spid="_x0000_s1028" type="#_x0000_t202" style="position:absolute;margin-left:0;margin-top:282.55pt;width:166.7pt;height:.05pt;z-index:251672576;visibility:visible;mso-wrap-style:square;mso-wrap-distance-left:9pt;mso-wrap-distance-top:0;mso-wrap-distance-right:9pt;mso-wrap-distance-bottom:0;mso-position-horizontal:left;mso-position-horizontal-relative:margin;mso-position-vertical:absolute;mso-position-vertical-relative:text;v-text-anchor:top" o:gfxdata="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" stroked="f">
+                <v:textbox style="mso-fit-shape-to-text:t" inset="0,0,0,0">
+                  <w:txbxContent>
+                    <w:p>
+                      <w:pPr>
+                        <w:pStyle w:val="Bijschrift"/>
+                        <w:rPr>
+                          <w:rFonts w:ascii="Arial" w:hAnsi="Arial" w:cs="Arial"/>
+                          <w:noProof/>
+                          <w:color w:val="000000"/>
+                        </w:rPr>
+                      </w:pPr>
+                      <w:r>
+                        <w:t xml:space="preserve">Figuur </w:t>
+                      </w:r>
+                      <w:r>
+                        <w:t>3</w:t>
+                      </w:r>
+                      <w:r>
+                        <w:noBreakHyphen/>
+                      </w:r>
+                      <w:r>
+                        <w:t>1</w:t>
+                      </w:r>
+                      <w:r>
+                        <w:t xml:space="preserve"> </w:t>
+                      </w:r>
+                      <w:proofErr w:type="spellStart"/>
+                      <w:r>
+                        <w:t>Homepagina</w:t>
+                      </w:r>
+                      <w:proofErr w:type="spellEnd"/>
+                      <w:r>
+                        <w:t xml:space="preserve"> van de app</w:t>
+                      </w:r>
+                    </w:p>
+                  </w:txbxContent>
+                </v:textbox>
+                <w10:wrap type="square" anchorx="margin"/>
+              </v:shape>
+            </w:pict>
+          </mc:Fallback>
+        </mc:AlternateContent>
+      </w:r>
+    </w:p>
+    <w:p>
+      <w:pPr>
+        <w:rPr>
+          <w:lang w:val="nl-NL"/>
+        </w:rPr>
+      </w:pPr>
+      <w:r>
+        <w:rPr>
+          <w:lang w:val="nl-NL"/>
+        </w:rPr>
+        <w:t>In de bovenstaande afbeelding zijn de drie standaardschermen van de applicatie te vinden. De</w:t>
+      </w:r>
+      <w:r>
+        <w:rPr>
+          <w:lang w:val="nl-NL"/>
+        </w:rPr>
+        <w:t xml:space="preserve">ze pagina’s zijn als volgt: De homepagina waar een overzicht van de statistieken is te vinden, de planning waar </w:t>
+      </w:r>
+      <w:r>
+        <w:rPr>
+          <w:lang w:val="nl-NL"/>
+        </w:rPr>
+        <w:t>profielen van dieren en voedertijden te vinden zijn en tot slot een tabje voor instellingen.</w:t>
+      </w:r>
+    </w:p>
+    <w:p>
+      <w:pPr>
+        <w:rPr>
+          <w:lang w:val="nl-NL"/>
+        </w:rPr>
+      </w:pPr>
+    </w:p>
+    <w:p>
+      <w:pPr>
+        <w:rPr>
+          <w:b/>
+          <w:bCs/>
+          <w:lang w:val="nl-NL"/>
+        </w:rPr>
+      </w:pPr>
+      <w:r>
+        <w:rPr>
+          <w:b/>
+          <w:bCs/>
+          <w:lang w:val="nl-NL"/>
+        </w:rPr>
+        <w:t>Home pagina (Figuur 3-1)</w:t>
+      </w:r>
+    </w:p>
+    <w:p>
+      <w:pPr>
+        <w:rPr>
+          <w:lang w:val="nl-NL"/>
+        </w:rPr>
+      </w:pPr>
+      <w:r>
+        <w:rPr>
+          <w:lang w:val="nl-NL"/>
+        </w:rPr>
+        <w:t xml:space="preserve">Op de homepagina van de applicatie </w:t>
+      </w:r>
+      <w:r>
+        <w:rPr>
+          <w:lang w:val="nl-NL"/>
+        </w:rPr>
+        <w:t xml:space="preserve">is in één duidelijk overzicht alle informatie over de voeder te vinden. In het bovenste gedeelte </w:t>
+      </w:r>
+      <w:r>
+        <w:rPr>
+          <w:lang w:val="nl-NL"/>
+        </w:rPr>
+        <w:t xml:space="preserve">de pagina staat huidige informatie van de voeder, deze informatie </w:t>
+      </w:r>
+      <w:r>
+        <w:rPr>
+          <w:lang w:val="nl-NL"/>
+        </w:rPr>
+        <w:t>word</w:t>
+      </w:r>
+      <w:r>
+        <w:rPr>
+          <w:lang w:val="nl-NL"/>
+        </w:rPr>
+        <w:t xml:space="preserve"> automatisch geüpdatet met een timer</w:t>
+      </w:r>
+      <w:r>
+        <w:rPr>
+          <w:lang w:val="nl-NL"/>
+        </w:rPr>
+        <w:t>. Onder deze informatie zitten knoppen om snel handmatig voer te kunnen geven of een sensor update te forceren zonder te wachten op de interval.</w:t>
+      </w:r>
+    </w:p>
+    <w:p>
+      <w:pPr>
+        <w:rPr>
+          <w:b/>
+          <w:bCs/>
+          <w:lang w:val="nl-NL"/>
+        </w:rPr>
+      </w:pPr>
+      <w:r>
+        <w:rPr>
+          <w:b/>
+          <w:bCs/>
+          <w:lang w:val="nl-NL"/>
+        </w:rPr>
+        <w:lastRenderedPageBreak/>
+        <w:t xml:space="preserve">Planning pagina </w:t>
+      </w:r>
+      <w:r>
+        <w:rPr>
+          <w:b/>
+          <w:bCs/>
+          <w:lang w:val="nl-NL"/>
+        </w:rPr>
+        <w:t>(</w:t>
+      </w:r>
+      <w:r>
+        <w:rPr>
+          <w:b/>
+          <w:bCs/>
+          <w:lang w:val="nl-NL"/>
+        </w:rPr>
+        <w:t>Figuur 3-2)</w:t>
+      </w:r>
+    </w:p>
+    <w:p>
+      <w:pPr>
+        <w:rPr>
+          <w:lang w:val="nl-NL"/>
+        </w:rPr>
+      </w:pPr>
+      <w:r>
+        <w:rPr>
+          <w:lang w:val="nl-NL"/>
+        </w:rPr>
+        <w:t xml:space="preserve">Op de overzichtspagina van de profielen en planning is alle informatie over toegevoegde profielen en </w:t>
+      </w:r>
+      <w:r>
+        <w:rPr>
+          <w:lang w:val="nl-NL"/>
+        </w:rPr>
+        <w:t xml:space="preserve">huidige voedertijden te vinden. </w:t>
+      </w:r>
+      <w:r>
+        <w:rPr>
+          <w:lang w:val="nl-NL"/>
+        </w:rPr>
+        <w:t>Op deze pagina kun je ook een nieuw profiel toevoegen</w:t>
       </w:r>
       <w:r>
         <w:rPr>
@@ -3423,6 +4578,153 @@
         </w:rPr>
         <w:t>.</w:t>
       </w:r>
+    </w:p>
+    <w:p>
+      <w:pPr>
+        <w:rPr>
+          <w:lang w:val="nl-NL"/>
+        </w:rPr>
+      </w:pPr>
+      <w:r>
+        <w:rPr>
+          <w:lang w:val="nl-NL"/>
+        </w:rPr>
+        <w:t xml:space="preserve">Profielen zijn een manier om </w:t>
+      </w:r>
+      <w:r>
+        <w:rPr>
+          <w:lang w:val="nl-NL"/>
+        </w:rPr>
+        <w:t xml:space="preserve">snel en makkelijk bij de gegevens van je huisdieren te komen. Door op te slaan wat een standaardportie voer is kun je </w:t>
+      </w:r>
+      <w:r>
+        <w:rPr>
+          <w:lang w:val="nl-NL"/>
+        </w:rPr>
+        <w:t xml:space="preserve">gemakkelijk </w:t>
+      </w:r>
+      <w:r>
+        <w:rPr>
+          <w:lang w:val="nl-NL"/>
+        </w:rPr>
+        <w:t xml:space="preserve">de juiste hoeveelheid voer geven met een druk op de knop. </w:t>
+      </w:r>
+      <w:r>
+        <w:rPr>
+          <w:lang w:val="nl-NL"/>
+        </w:rPr>
+        <w:t>Per profiel kun je als gebruiker weer een planning/tijdschema aanmaken.</w:t>
+      </w:r>
+    </w:p>
+    <w:p>
+      <w:pPr>
+        <w:rPr>
+          <w:lang w:val="nl-NL"/>
+        </w:rPr>
+      </w:pPr>
+      <w:r>
+        <w:rPr>
+          <w:lang w:val="nl-NL"/>
+        </w:rPr>
+        <w:t xml:space="preserve">Met </w:t>
+      </w:r>
+      <w:r>
+        <w:rPr>
+          <w:lang w:val="nl-NL"/>
+        </w:rPr>
+        <w:t>Tijdschema</w:t>
+      </w:r>
+      <w:r>
+        <w:rPr>
+          <w:lang w:val="nl-NL"/>
+        </w:rPr>
+        <w:t>’</w:t>
+      </w:r>
+      <w:r>
+        <w:rPr>
+          <w:lang w:val="nl-NL"/>
+        </w:rPr>
+        <w:t>s</w:t>
+      </w:r>
+      <w:r>
+        <w:rPr>
+          <w:lang w:val="nl-NL"/>
+        </w:rPr>
+        <w:t xml:space="preserve"> of de planning kun je snel zien wat de komende voedertijden zijn. Op deze pagina krijg je alle voedertijden te zien, als je verder navigeert door op een profiel te drukken krijg je per profiel de planning te zien. </w:t>
+      </w:r>
+    </w:p>
+    <w:p>
+      <w:pPr>
+        <w:rPr>
+          <w:lang w:val="nl-NL"/>
+        </w:rPr>
+      </w:pPr>
+    </w:p>
+    <w:p>
+      <w:pPr>
+        <w:rPr>
+          <w:b/>
+          <w:bCs/>
+          <w:lang w:val="nl-NL"/>
+        </w:rPr>
+      </w:pPr>
+      <w:r>
+        <w:rPr>
+          <w:b/>
+          <w:bCs/>
+          <w:lang w:val="nl-NL"/>
+        </w:rPr>
+        <w:t>Instellingen pagina (Figuur 3-3)</w:t>
+      </w:r>
+    </w:p>
+    <w:p>
+      <w:pPr>
+        <w:rPr>
+          <w:lang w:val="nl-NL"/>
+        </w:rPr>
+      </w:pPr>
+      <w:r>
+        <w:rPr>
+          <w:lang w:val="nl-NL"/>
+        </w:rPr>
+        <w:t xml:space="preserve">De instellingen pagina is de pagina waar een gebruiker gemakkelijk de standaard configuratie van de </w:t>
+      </w:r>
+      <w:r>
+        <w:rPr>
+          <w:lang w:val="nl-NL"/>
+        </w:rPr>
+        <w:t>Arduino</w:t>
+      </w:r>
+      <w:r>
+        <w:rPr>
+          <w:lang w:val="nl-NL"/>
+        </w:rPr>
+        <w:t xml:space="preserve"> kan opslaan. Dit is overigens ook erg handig voor het debuggen van de applicatie en </w:t>
+      </w:r>
+      <w:r>
+        <w:rPr>
+          <w:lang w:val="nl-NL"/>
+        </w:rPr>
+        <w:t>Arduino</w:t>
+      </w:r>
+      <w:r>
+        <w:rPr>
+          <w:lang w:val="nl-NL"/>
+        </w:rPr>
+        <w:t xml:space="preserve">. Hier kan een gebruiker dus </w:t>
+      </w:r>
+      <w:r>
+        <w:rPr>
+          <w:lang w:val="nl-NL"/>
+        </w:rPr>
+        <w:t xml:space="preserve">het </w:t>
+      </w:r>
+      <w:r>
+        <w:rPr>
+          <w:lang w:val="nl-NL"/>
+        </w:rPr>
+        <w:t>IP</w:t>
+      </w:r>
       <w:r>
         <w:rPr>
           <w:lang w:val="nl-NL"/>
@@ -3433,56 +4735,867 @@
         <w:rPr>
           <w:lang w:val="nl-NL"/>
         </w:rPr>
-        <w:t xml:space="preserve"> H</w:t>
-      </w:r>
-      <w:r>
-        <w:rPr>
-          <w:lang w:val="nl-NL"/>
-        </w:rPr>
-        <w:t xml:space="preserve">et database ontwerp </w:t>
-      </w:r>
-      <w:r>
-        <w:rPr>
-          <w:lang w:val="nl-NL"/>
-        </w:rPr>
-        <w:t>van de sql-lite database</w:t>
-      </w:r>
-      <w:r>
-        <w:rPr>
-          <w:lang w:val="nl-NL"/>
+        <w:t>adres</w:t>
+      </w:r>
+      <w:r>
+        <w:rPr>
+          <w:lang w:val="nl-NL"/>
+        </w:rPr>
+        <w:t xml:space="preserve"> van de </w:t>
+      </w:r>
+      <w:r>
+        <w:rPr>
+          <w:lang w:val="nl-NL"/>
+        </w:rPr>
+        <w:t>Arduino</w:t>
+      </w:r>
+      <w:r>
+        <w:rPr>
+          <w:lang w:val="nl-NL"/>
+        </w:rPr>
+        <w:t xml:space="preserve"> opslaan, maar ook of de app op de achtergrond taken mag uitvoeren of dat de </w:t>
+      </w:r>
+      <w:r>
+        <w:rPr>
+          <w:lang w:val="nl-NL"/>
+        </w:rPr>
+        <w:t>Arduino</w:t>
+      </w:r>
+      <w:r>
+        <w:rPr>
+          <w:lang w:val="nl-NL"/>
+        </w:rPr>
+        <w:t xml:space="preserve"> data moet loggen op een </w:t>
+      </w:r>
+      <w:r>
+        <w:rPr>
+          <w:lang w:val="nl-NL"/>
+        </w:rPr>
+        <w:t>SD</w:t>
+      </w:r>
+      <w:r>
+        <w:rPr>
+          <w:lang w:val="nl-NL"/>
+        </w:rPr>
+        <w:t xml:space="preserve"> kaart (RFID). Deze gegevens worden opgeslagen in </w:t>
+      </w:r>
+      <w:r>
+        <w:rPr>
+          <w:lang w:val="nl-NL"/>
+        </w:rPr>
+        <w:t>een lokale database.</w:t>
+      </w:r>
+    </w:p>
+    <w:p>
+      <w:pPr>
+        <w:rPr>
+          <w:lang w:val="nl-NL"/>
+        </w:rPr>
+      </w:pPr>
+    </w:p>
+    <w:p>
+      <w:pPr>
+        <w:rPr>
+          <w:lang w:val="nl-NL"/>
+        </w:rPr>
+      </w:pPr>
+    </w:p>
+    <w:p>
+      <w:pPr>
+        <w:rPr>
+          <w:lang w:val="nl-NL"/>
+        </w:rPr>
+      </w:pPr>
+    </w:p>
+    <w:p>
+      <w:pPr>
+        <w:rPr>
+          <w:lang w:val="nl-NL"/>
+        </w:rPr>
+      </w:pPr>
+    </w:p>
+    <w:p>
+      <w:pPr>
+        <w:rPr>
+          <w:lang w:val="nl-NL"/>
+        </w:rPr>
+      </w:pPr>
+      <w:r>
+        <w:rPr>
+          <w:noProof/>
+          <w:lang w:val="nl-NL"/>
+        </w:rPr>
+        <w:lastRenderedPageBreak/>
+        <mc:AlternateContent>
+          <mc:Choice Requires="wps">
+            <w:drawing>
+              <wp:anchor distT="0" distB="0" distL="114300" distR="114300" simplePos="0" relativeHeight="251683840" behindDoc="0" locked="0" layoutInCell="1" allowOverlap="1" wp14:anchorId="61457907" wp14:editId="1D20ABEB">
+                <wp:simplePos x="0" y="0"/>
+                <wp:positionH relativeFrom="margin">
+                  <wp:align>right</wp:align>
+                </wp:positionH>
+                <wp:positionV relativeFrom="paragraph">
+                  <wp:posOffset>3552825</wp:posOffset>
+                </wp:positionV>
+                <wp:extent cx="1831340" cy="247650"/>
+                <wp:effectExtent l="0" t="0" r="0" b="0"/>
+                <wp:wrapSquare wrapText="bothSides"/>
+                <wp:docPr id="9" name="Tekstvak 9"/>
+                <wp:cNvGraphicFramePr/>
+                <a:graphic xmlns:a="http://schemas.openxmlformats.org/drawingml/2006/main">
+                  <a:graphicData uri="http://schemas.microsoft.com/office/word/2010/wordprocessingShape">
+                    <wps:wsp>
+                      <wps:cNvSpPr txBox="1"/>
+                      <wps:spPr>
+                        <a:xfrm>
+                          <a:off x="0" y="0"/>
+                          <a:ext cx="1831340" cy="247650"/>
+                        </a:xfrm>
+                        <a:prstGeom prst="rect">
+                          <a:avLst/>
+                        </a:prstGeom>
+                        <a:solidFill>
+                          <a:prstClr val="white"/>
+                        </a:solidFill>
+                        <a:ln>
+                          <a:noFill/>
+                        </a:ln>
+                      </wps:spPr>
+                      <wps:txbx>
+                        <w:txbxContent>
+                          <w:p>
+                            <w:pPr>
+                              <w:pStyle w:val="Bijschrift"/>
+                              <w:rPr>
+                                <w:rFonts w:ascii="Arial" w:hAnsi="Arial" w:cs="Arial"/>
+                                <w:noProof/>
+                                <w:color w:val="000000"/>
+                              </w:rPr>
+                            </w:pPr>
+                            <w:r>
+                              <w:t xml:space="preserve">Figuur </w:t>
+                            </w:r>
+                            <w:r>
+                              <w:t>3-6</w:t>
+                            </w:r>
+                            <w:r>
+                              <w:t xml:space="preserve"> </w:t>
+                            </w:r>
+                            <w:proofErr w:type="spellStart"/>
+                            <w:r>
+                              <w:t>Tijd</w:t>
+                            </w:r>
+                            <w:proofErr w:type="spellEnd"/>
+                            <w:r>
+                              <w:t xml:space="preserve"> </w:t>
+                            </w:r>
+                            <w:proofErr w:type="spellStart"/>
+                            <w:r>
+                              <w:t>toevoegen</w:t>
+                            </w:r>
+                            <w:proofErr w:type="spellEnd"/>
+                            <w:r>
+                              <w:t>/</w:t>
+                            </w:r>
+                            <w:proofErr w:type="spellStart"/>
+                            <w:r>
+                              <w:t>bewerken</w:t>
+                            </w:r>
+                            <w:proofErr w:type="spellEnd"/>
+                          </w:p>
+                        </w:txbxContent>
+                      </wps:txbx>
+                      <wps:bodyPr rot="0" spcFirstLastPara="0" vertOverflow="overflow" horzOverflow="overflow" vert="horz" wrap="square" lIns="0" tIns="0" rIns="0" bIns="0" numCol="1" spcCol="0" rtlCol="0" fromWordArt="0" anchor="t" anchorCtr="0" forceAA="0" compatLnSpc="1">
+                        <a:prstTxWarp prst="textNoShape">
+                          <a:avLst/>
+                        </a:prstTxWarp>
+                        <a:noAutofit/>
+                      </wps:bodyPr>
+                    </wps:wsp>
+                  </a:graphicData>
+                </a:graphic>
+                <wp14:sizeRelH relativeFrom="margin">
+                  <wp14:pctWidth>0</wp14:pctWidth>
+                </wp14:sizeRelH>
+                <wp14:sizeRelV relativeFrom="margin">
+                  <wp14:pctHeight>0</wp14:pctHeight>
+                </wp14:sizeRelV>
+              </wp:anchor>
+            </w:drawing>
+          </mc:Choice>
+          <mc:Fallback>
+            <w:pict>
+              <v:shape w14:anchorId="61457907" id="Tekstvak 9" o:spid="_x0000_s1029" type="#_x0000_t202" style="position:absolute;margin-left:93pt;margin-top:279.75pt;width:144.2pt;height:19.5pt;z-index:251683840;visibility:visible;mso-wrap-style:square;mso-width-percent:0;mso-height-percent:0;mso-wrap-distance-left:9pt;mso-wrap-distance-top:0;mso-wrap-distance-right:9pt;mso-wrap-distance-bottom:0;mso-position-horizontal:right;mso-position-horizontal-relative:margin;mso-position-vertical:absolute;mso-position-vertical-relative:text;mso-width-percent:0;mso-height-percent:0;mso-width-relative:margin;mso-height-relative:margin;v-text-anchor:top" o:gfxdata="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" stroked="f">
+                <v:textbox inset="0,0,0,0">
+                  <w:txbxContent>
+                    <w:p>
+                      <w:pPr>
+                        <w:pStyle w:val="Bijschrift"/>
+                        <w:rPr>
+                          <w:rFonts w:ascii="Arial" w:hAnsi="Arial" w:cs="Arial"/>
+                          <w:noProof/>
+                          <w:color w:val="000000"/>
+                        </w:rPr>
+                      </w:pPr>
+                      <w:r>
+                        <w:t xml:space="preserve">Figuur </w:t>
+                      </w:r>
+                      <w:r>
+                        <w:t>3-6</w:t>
+                      </w:r>
+                      <w:r>
+                        <w:t xml:space="preserve"> </w:t>
+                      </w:r>
+                      <w:proofErr w:type="spellStart"/>
+                      <w:r>
+                        <w:t>Tijd</w:t>
+                      </w:r>
+                      <w:proofErr w:type="spellEnd"/>
+                      <w:r>
+                        <w:t xml:space="preserve"> </w:t>
+                      </w:r>
+                      <w:proofErr w:type="spellStart"/>
+                      <w:r>
+                        <w:t>toevoegen</w:t>
+                      </w:r>
+                      <w:proofErr w:type="spellEnd"/>
+                      <w:r>
+                        <w:t>/</w:t>
+                      </w:r>
+                      <w:proofErr w:type="spellStart"/>
+                      <w:r>
+                        <w:t>bewerken</w:t>
+                      </w:r>
+                      <w:proofErr w:type="spellEnd"/>
+                    </w:p>
+                  </w:txbxContent>
+                </v:textbox>
+                <w10:wrap type="square" anchorx="margin"/>
+              </v:shape>
+            </w:pict>
+          </mc:Fallback>
+        </mc:AlternateContent>
+      </w:r>
+      <w:r>
+        <w:rPr>
+          <w:noProof/>
+          <w:lang w:val="nl-NL"/>
+        </w:rPr>
+        <mc:AlternateContent>
+          <mc:Choice Requires="wps">
+            <w:drawing>
+              <wp:anchor distT="0" distB="0" distL="114300" distR="114300" simplePos="0" relativeHeight="251681792" behindDoc="0" locked="0" layoutInCell="1" allowOverlap="1" wp14:anchorId="2F9FDF0B" wp14:editId="1DD993BA">
+                <wp:simplePos x="0" y="0"/>
+                <wp:positionH relativeFrom="margin">
+                  <wp:align>center</wp:align>
+                </wp:positionH>
+                <wp:positionV relativeFrom="paragraph">
+                  <wp:posOffset>3561715</wp:posOffset>
+                </wp:positionV>
+                <wp:extent cx="1831340" cy="635"/>
+                <wp:effectExtent l="0" t="0" r="0" b="0"/>
+                <wp:wrapSquare wrapText="bothSides"/>
+                <wp:docPr id="8" name="Tekstvak 8"/>
+                <wp:cNvGraphicFramePr/>
+                <a:graphic xmlns:a="http://schemas.openxmlformats.org/drawingml/2006/main">
+                  <a:graphicData uri="http://schemas.microsoft.com/office/word/2010/wordprocessingShape">
+                    <wps:wsp>
+                      <wps:cNvSpPr txBox="1"/>
+                      <wps:spPr>
+                        <a:xfrm>
+                          <a:off x="0" y="0"/>
+                          <a:ext cx="1831340" cy="635"/>
+                        </a:xfrm>
+                        <a:prstGeom prst="rect">
+                          <a:avLst/>
+                        </a:prstGeom>
+                        <a:solidFill>
+                          <a:prstClr val="white"/>
+                        </a:solidFill>
+                        <a:ln>
+                          <a:noFill/>
+                        </a:ln>
+                      </wps:spPr>
+                      <wps:txbx>
+                        <w:txbxContent>
+                          <w:p>
+                            <w:pPr>
+                              <w:pStyle w:val="Bijschrift"/>
+                              <w:rPr>
+                                <w:rFonts w:ascii="Arial" w:hAnsi="Arial" w:cs="Arial"/>
+                                <w:noProof/>
+                                <w:color w:val="000000"/>
+                              </w:rPr>
+                            </w:pPr>
+                            <w:r>
+                              <w:t xml:space="preserve">Figuur </w:t>
+                            </w:r>
+                            <w:r>
+                              <w:t>3-5</w:t>
+                            </w:r>
+                            <w:r>
+                              <w:t xml:space="preserve"> </w:t>
+                            </w:r>
+                            <w:proofErr w:type="spellStart"/>
+                            <w:r>
+                              <w:t>Profiel</w:t>
+                            </w:r>
+                            <w:proofErr w:type="spellEnd"/>
+                            <w:r>
+                              <w:t xml:space="preserve"> </w:t>
+                            </w:r>
+                            <w:proofErr w:type="spellStart"/>
+                            <w:r>
+                              <w:t>toevoegen</w:t>
+                            </w:r>
+                            <w:proofErr w:type="spellEnd"/>
+                            <w:r>
+                              <w:t>/</w:t>
+                            </w:r>
+                            <w:proofErr w:type="spellStart"/>
+                            <w:r>
+                              <w:t>bewerken</w:t>
+                            </w:r>
+                            <w:proofErr w:type="spellEnd"/>
+                          </w:p>
+                        </w:txbxContent>
+                      </wps:txbx>
+                      <wps:bodyPr rot="0" spcFirstLastPara="0" vertOverflow="overflow" horzOverflow="overflow" vert="horz" wrap="square" lIns="0" tIns="0" rIns="0" bIns="0" numCol="1" spcCol="0" rtlCol="0" fromWordArt="0" anchor="t" anchorCtr="0" forceAA="0" compatLnSpc="1">
+                        <a:prstTxWarp prst="textNoShape">
+                          <a:avLst/>
+                        </a:prstTxWarp>
+                        <a:spAutoFit/>
+                      </wps:bodyPr>
+                    </wps:wsp>
+                  </a:graphicData>
+                </a:graphic>
+                <wp14:sizeRelH relativeFrom="margin">
+                  <wp14:pctWidth>0</wp14:pctWidth>
+                </wp14:sizeRelH>
+              </wp:anchor>
+            </w:drawing>
+          </mc:Choice>
+          <mc:Fallback>
+            <w:pict>
+              <v:shape w14:anchorId="2F9FDF0B" id="Tekstvak 8" o:spid="_x0000_s1030" type="#_x0000_t202" style="position:absolute;margin-left:0;margin-top:280.45pt;width:144.2pt;height:.05pt;z-index:251681792;visibility:visible;mso-wrap-style:square;mso-width-percent:0;mso-wrap-distance-left:9pt;mso-wrap-distance-top:0;mso-wrap-distance-right:9pt;mso-wrap-distance-bottom:0;mso-position-horizontal:center;mso-position-horizontal-relative:margin;mso-position-vertical:absolute;mso-position-vertical-relative:text;mso-width-percent:0;mso-width-relative:margin;v-text-anchor:top" o:gfxdata="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" stroked="f">
+                <v:textbox style="mso-fit-shape-to-text:t" inset="0,0,0,0">
+                  <w:txbxContent>
+                    <w:p>
+                      <w:pPr>
+                        <w:pStyle w:val="Bijschrift"/>
+                        <w:rPr>
+                          <w:rFonts w:ascii="Arial" w:hAnsi="Arial" w:cs="Arial"/>
+                          <w:noProof/>
+                          <w:color w:val="000000"/>
+                        </w:rPr>
+                      </w:pPr>
+                      <w:r>
+                        <w:t xml:space="preserve">Figuur </w:t>
+                      </w:r>
+                      <w:r>
+                        <w:t>3-5</w:t>
+                      </w:r>
+                      <w:r>
+                        <w:t xml:space="preserve"> </w:t>
+                      </w:r>
+                      <w:proofErr w:type="spellStart"/>
+                      <w:r>
+                        <w:t>Profiel</w:t>
+                      </w:r>
+                      <w:proofErr w:type="spellEnd"/>
+                      <w:r>
+                        <w:t xml:space="preserve"> </w:t>
+                      </w:r>
+                      <w:proofErr w:type="spellStart"/>
+                      <w:r>
+                        <w:t>toevoegen</w:t>
+                      </w:r>
+                      <w:proofErr w:type="spellEnd"/>
+                      <w:r>
+                        <w:t>/</w:t>
+                      </w:r>
+                      <w:proofErr w:type="spellStart"/>
+                      <w:r>
+                        <w:t>bewerken</w:t>
+                      </w:r>
+                      <w:proofErr w:type="spellEnd"/>
+                    </w:p>
+                  </w:txbxContent>
+                </v:textbox>
+                <w10:wrap type="square" anchorx="margin"/>
+              </v:shape>
+            </w:pict>
+          </mc:Fallback>
+        </mc:AlternateContent>
+      </w:r>
+      <w:r>
+        <w:rPr>
+          <w:noProof/>
+        </w:rPr>
+        <w:drawing>
+          <wp:anchor distT="0" distB="0" distL="114300" distR="114300" simplePos="0" relativeHeight="251684864" behindDoc="0" locked="0" layoutInCell="1" allowOverlap="1" wp14:anchorId="0BDEEC44" wp14:editId="475CF888">
+            <wp:simplePos x="0" y="0"/>
+            <wp:positionH relativeFrom="margin">
+              <wp:align>right</wp:align>
+            </wp:positionH>
+            <wp:positionV relativeFrom="paragraph">
+              <wp:posOffset>0</wp:posOffset>
+            </wp:positionV>
+            <wp:extent cx="5943600" cy="3465195"/>
+            <wp:effectExtent l="0" t="0" r="0" b="1905"/>
+            <wp:wrapSquare wrapText="bothSides"/>
+            <wp:docPr id="12" name="Afbeelding 12"/>
+            <wp:cNvGraphicFramePr>
+              <a:graphicFrameLocks xmlns:a="http://schemas.openxmlformats.org/drawingml/2006/main" noChangeAspect="1"/>
+            </wp:cNvGraphicFramePr>
+            <a:graphic xmlns:a="http://schemas.openxmlformats.org/drawingml/2006/main">
+              <a:graphicData uri="http://schemas.openxmlformats.org/drawingml/2006/picture">
+                <pic:pic xmlns:pic="http://schemas.openxmlformats.org/drawingml/2006/picture">
+                  <pic:nvPicPr>
+                    <pic:cNvPr id="1" name=""/>
+                    <pic:cNvPicPr/>
+                  </pic:nvPicPr>
+                  <pic:blipFill>
+                    <a:blip r:embed="rId14">
+                      <a:extLst>
+                        <a:ext uri="{28A0092B-C50C-407E-A947-70E740481C1C}">
+                          <a14:useLocalDpi xmlns:a14="http://schemas.microsoft.com/office/drawing/2010/main" val="0"/>
+                        </a:ext>
+                      </a:extLst>
+                    </a:blip>
+                    <a:stretch>
+                      <a:fillRect/>
+                    </a:stretch>
+                  </pic:blipFill>
+                  <pic:spPr>
+                    <a:xfrm>
+                      <a:off x="0" y="0"/>
+                      <a:ext cx="5943600" cy="3465195"/>
+                    </a:xfrm>
+                    <a:prstGeom prst="rect">
+                      <a:avLst/>
+                    </a:prstGeom>
+                  </pic:spPr>
+                </pic:pic>
+              </a:graphicData>
+            </a:graphic>
+            <wp14:sizeRelH relativeFrom="margin">
+              <wp14:pctWidth>0</wp14:pctWidth>
+            </wp14:sizeRelH>
+            <wp14:sizeRelV relativeFrom="margin">
+              <wp14:pctHeight>0</wp14:pctHeight>
+            </wp14:sizeRelV>
+          </wp:anchor>
+        </w:drawing>
+      </w:r>
+      <w:r>
+        <w:rPr>
+          <w:noProof/>
+          <w:lang w:val="nl-NL"/>
+        </w:rPr>
+        <mc:AlternateContent>
+          <mc:Choice Requires="wps">
+            <w:drawing>
+              <wp:anchor distT="0" distB="0" distL="114300" distR="114300" simplePos="0" relativeHeight="251679744" behindDoc="0" locked="0" layoutInCell="1" allowOverlap="1" wp14:anchorId="4DDBA371" wp14:editId="3A80E276">
+                <wp:simplePos x="0" y="0"/>
+                <wp:positionH relativeFrom="margin">
+                  <wp:posOffset>123825</wp:posOffset>
+                </wp:positionH>
+                <wp:positionV relativeFrom="paragraph">
+                  <wp:posOffset>3601085</wp:posOffset>
+                </wp:positionV>
+                <wp:extent cx="1831340" cy="635"/>
+                <wp:effectExtent l="0" t="0" r="0" b="0"/>
+                <wp:wrapSquare wrapText="bothSides"/>
+                <wp:docPr id="7" name="Tekstvak 7"/>
+                <wp:cNvGraphicFramePr/>
+                <a:graphic xmlns:a="http://schemas.openxmlformats.org/drawingml/2006/main">
+                  <a:graphicData uri="http://schemas.microsoft.com/office/word/2010/wordprocessingShape">
+                    <wps:wsp>
+                      <wps:cNvSpPr txBox="1"/>
+                      <wps:spPr>
+                        <a:xfrm>
+                          <a:off x="0" y="0"/>
+                          <a:ext cx="1831340" cy="635"/>
+                        </a:xfrm>
+                        <a:prstGeom prst="rect">
+                          <a:avLst/>
+                        </a:prstGeom>
+                        <a:solidFill>
+                          <a:prstClr val="white"/>
+                        </a:solidFill>
+                        <a:ln>
+                          <a:noFill/>
+                        </a:ln>
+                      </wps:spPr>
+                      <wps:txbx>
+                        <w:txbxContent>
+                          <w:p>
+                            <w:pPr>
+                              <w:pStyle w:val="Bijschrift"/>
+                              <w:rPr>
+                                <w:rFonts w:ascii="Arial" w:hAnsi="Arial" w:cs="Arial"/>
+                                <w:noProof/>
+                                <w:color w:val="000000"/>
+                              </w:rPr>
+                            </w:pPr>
+                            <w:r>
+                              <w:t xml:space="preserve">Figuur </w:t>
+                            </w:r>
+                            <w:r>
+                              <w:t xml:space="preserve">3-4 </w:t>
+                            </w:r>
+                            <w:r>
+                              <w:t xml:space="preserve"> </w:t>
+                            </w:r>
+                            <w:proofErr w:type="spellStart"/>
+                            <w:r>
+                              <w:t>Profiel</w:t>
+                            </w:r>
+                            <w:proofErr w:type="spellEnd"/>
+                            <w:r>
+                              <w:t xml:space="preserve"> details </w:t>
+                            </w:r>
+                            <w:proofErr w:type="spellStart"/>
+                            <w:r>
+                              <w:t>pagina</w:t>
+                            </w:r>
+                            <w:proofErr w:type="spellEnd"/>
+                          </w:p>
+                        </w:txbxContent>
+                      </wps:txbx>
+                      <wps:bodyPr rot="0" spcFirstLastPara="0" vertOverflow="overflow" horzOverflow="overflow" vert="horz" wrap="square" lIns="0" tIns="0" rIns="0" bIns="0" numCol="1" spcCol="0" rtlCol="0" fromWordArt="0" anchor="t" anchorCtr="0" forceAA="0" compatLnSpc="1">
+                        <a:prstTxWarp prst="textNoShape">
+                          <a:avLst/>
+                        </a:prstTxWarp>
+                        <a:spAutoFit/>
+                      </wps:bodyPr>
+                    </wps:wsp>
+                  </a:graphicData>
+                </a:graphic>
+                <wp14:sizeRelH relativeFrom="margin">
+                  <wp14:pctWidth>0</wp14:pctWidth>
+                </wp14:sizeRelH>
+              </wp:anchor>
+            </w:drawing>
+          </mc:Choice>
+          <mc:Fallback>
+            <w:pict>
+              <v:shape w14:anchorId="4DDBA371" id="Tekstvak 7" o:spid="_x0000_s1031" type="#_x0000_t202" style="position:absolute;margin-left:9.75pt;margin-top:283.55pt;width:144.2pt;height:.05pt;z-index:251679744;visibility:visible;mso-wrap-style:square;mso-width-percent:0;mso-wrap-distance-left:9pt;mso-wrap-distance-top:0;mso-wrap-distance-right:9pt;mso-wrap-distance-bottom:0;mso-position-horizontal:absolute;mso-position-horizontal-relative:margin;mso-position-vertical:absolute;mso-position-vertical-relative:text;mso-width-percent:0;mso-width-relative:margin;v-text-anchor:top" o:gfxdata="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" stroked="f">
+                <v:textbox style="mso-fit-shape-to-text:t" inset="0,0,0,0">
+                  <w:txbxContent>
+                    <w:p>
+                      <w:pPr>
+                        <w:pStyle w:val="Bijschrift"/>
+                        <w:rPr>
+                          <w:rFonts w:ascii="Arial" w:hAnsi="Arial" w:cs="Arial"/>
+                          <w:noProof/>
+                          <w:color w:val="000000"/>
+                        </w:rPr>
+                      </w:pPr>
+                      <w:r>
+                        <w:t xml:space="preserve">Figuur </w:t>
+                      </w:r>
+                      <w:r>
+                        <w:t xml:space="preserve">3-4 </w:t>
+                      </w:r>
+                      <w:r>
+                        <w:t xml:space="preserve"> </w:t>
+                      </w:r>
+                      <w:proofErr w:type="spellStart"/>
+                      <w:r>
+                        <w:t>Profiel</w:t>
+                      </w:r>
+                      <w:proofErr w:type="spellEnd"/>
+                      <w:r>
+                        <w:t xml:space="preserve"> details </w:t>
+                      </w:r>
+                      <w:proofErr w:type="spellStart"/>
+                      <w:r>
+                        <w:t>pagina</w:t>
+                      </w:r>
+                      <w:proofErr w:type="spellEnd"/>
+                    </w:p>
+                  </w:txbxContent>
+                </v:textbox>
+                <w10:wrap type="square" anchorx="margin"/>
+              </v:shape>
+            </w:pict>
+          </mc:Fallback>
+        </mc:AlternateContent>
+      </w:r>
+      <w:r>
+        <w:rPr>
+          <w:noProof/>
         </w:rPr>
         <w:t xml:space="preserve"> </w:t>
       </w:r>
-      <w:r>
-        <w:rPr>
-          <w:lang w:val="nl-NL"/>
-        </w:rPr>
-        <w:t xml:space="preserve">is te vinden in </w:t>
-      </w:r>
-      <w:r>
-        <w:rPr>
-          <w:lang w:val="nl-NL"/>
-        </w:rPr>
-        <w:t>(</w:t>
-      </w:r>
-      <w:r>
-        <w:rPr>
-          <w:lang w:val="nl-NL"/>
-        </w:rPr>
-        <w:t>3</w:t>
-      </w:r>
-      <w:r>
-        <w:rPr>
-          <w:lang w:val="nl-NL"/>
-        </w:rPr>
-        <w:t>.3)</w:t>
-      </w:r>
+    </w:p>
+    <w:p>
+      <w:pPr>
+        <w:rPr>
+          <w:b/>
+          <w:bCs/>
+          <w:lang w:val="nl-NL"/>
+        </w:rPr>
+      </w:pPr>
+      <w:r>
+        <w:rPr>
+          <w:b/>
+          <w:bCs/>
+          <w:lang w:val="nl-NL"/>
+        </w:rPr>
+        <w:t>Profiel details pagina</w:t>
+      </w:r>
+      <w:r>
+        <w:rPr>
+          <w:b/>
+          <w:bCs/>
+          <w:lang w:val="nl-NL"/>
+        </w:rPr>
+        <w:t xml:space="preserve"> (Figuur 3-3)</w:t>
+      </w:r>
+    </w:p>
+    <w:p>
+      <w:pPr>
+        <w:rPr>
+          <w:lang w:val="nl-NL"/>
+        </w:rPr>
+      </w:pPr>
+      <w:r>
+        <w:rPr>
+          <w:lang w:val="nl-NL"/>
+        </w:rPr>
+        <w:t>Op de profiel details pagina kan de gebruiker alle gegevens van een profiel terugvinden</w:t>
+      </w:r>
+      <w:r>
+        <w:rPr>
+          <w:lang w:val="nl-NL"/>
+        </w:rPr>
+        <w:t xml:space="preserve">. Deze gegevens zijn verder aan te passen in deze pagina door via een knop </w:t>
+      </w:r>
+      <w:r>
+        <w:rPr>
+          <w:lang w:val="nl-NL"/>
+        </w:rPr>
+        <w:t xml:space="preserve">naar de bewerken pagina te gaan. Bij profielgegevens moet men denken aan Naam, diersoort, standaard portie enz. </w:t>
+      </w:r>
+    </w:p>
+    <w:p>
+      <w:pPr>
+        <w:rPr>
+          <w:lang w:val="nl-NL"/>
+        </w:rPr>
+      </w:pPr>
+      <w:r>
+        <w:rPr>
+          <w:lang w:val="nl-NL"/>
+        </w:rPr>
+        <w:t xml:space="preserve">Bij voedertijden zie je alle huidige voedertijden van </w:t>
+      </w:r>
+      <w:r>
+        <w:rPr>
+          <w:lang w:val="nl-NL"/>
+        </w:rPr>
+        <w:t xml:space="preserve">het huidige profiel. Hier zijn alleen de huidige actieve voedertijden te vinden. Bij het uitvoeren van de voedertijd zal deze op uitgevoerd komen te staan, waarna deze niet meer terug te vinden is. Behalve als de gebruiker er voor heeft gekozen om </w:t>
+      </w:r>
+      <w:r>
+        <w:rPr>
+          <w:lang w:val="nl-NL"/>
+        </w:rPr>
+        <w:t>de voedertijd als dagelijks in te stellen, waarna deze zich dagelijks herhaalt.</w:t>
+      </w:r>
+    </w:p>
+    <w:p>
+      <w:pPr>
+        <w:rPr>
+          <w:lang w:val="nl-NL"/>
+        </w:rPr>
+      </w:pPr>
+    </w:p>
+    <w:p>
+      <w:pPr>
+        <w:rPr>
+          <w:b/>
+          <w:bCs/>
+          <w:lang w:val="nl-NL"/>
+        </w:rPr>
+      </w:pPr>
+      <w:r>
+        <w:rPr>
+          <w:b/>
+          <w:bCs/>
+          <w:lang w:val="nl-NL"/>
+        </w:rPr>
+        <w:t>Profiel toevoegen / bewerken pagina</w:t>
+      </w:r>
+      <w:r>
+        <w:rPr>
+          <w:b/>
+          <w:bCs/>
+          <w:lang w:val="nl-NL"/>
+        </w:rPr>
+        <w:t xml:space="preserve"> (Figuur 3-3)</w:t>
+      </w:r>
+    </w:p>
+    <w:p>
+      <w:pPr>
+        <w:rPr>
+          <w:lang w:val="nl-NL"/>
+        </w:rPr>
+      </w:pPr>
+      <w:r>
+        <w:rPr>
+          <w:lang w:val="nl-NL"/>
+        </w:rPr>
+        <w:t xml:space="preserve">Bij de profiel toevoegen/bewerken pagina kan een gebruiker een nieuw profiel toevoegen of een bestaande beweren. De pagina is in principe hetzelfde voor beide functies, alleen zijn de velden bij het bewerken al ingevuld. Als het de bewerken variant van deze pagina is heeft de gebruiker ook nog de mogelijkheid om </w:t>
+      </w:r>
+      <w:r>
+        <w:rPr>
+          <w:lang w:val="nl-NL"/>
+        </w:rPr>
+        <w:t>het profiel te verwijderen.</w:t>
+      </w:r>
+      <w:r>
+        <w:rPr>
+          <w:lang w:val="nl-NL"/>
+        </w:rPr>
+        <w:t xml:space="preserve"> De flow van deze functionaliteit is terug te vinden in de flowchart.</w:t>
+      </w:r>
+    </w:p>
+    <w:p>
+      <w:pPr>
+        <w:rPr>
+          <w:lang w:val="nl-NL"/>
+        </w:rPr>
+      </w:pPr>
+      <w:r>
+        <w:rPr>
+          <w:lang w:val="nl-NL"/>
+        </w:rPr>
+        <w:t>Bij het aanmaken van een profiel geeft de gebruiker een standaardportie grootte op, deze zal als standaard worden gehanteerd. Deze standaard kan omzeilt worden door in de planning een andere grootte door te geven.</w:t>
+      </w:r>
+    </w:p>
+    <w:p>
+      <w:pPr>
+        <w:rPr>
+          <w:b/>
+          <w:bCs/>
+          <w:lang w:val="nl-NL"/>
+        </w:rPr>
+      </w:pPr>
+      <w:r>
+        <w:rPr>
+          <w:b/>
+          <w:bCs/>
+          <w:lang w:val="nl-NL"/>
+        </w:rPr>
+        <w:lastRenderedPageBreak/>
+        <w:t>Tijd toevoegen / bewerken pagina</w:t>
+      </w:r>
+      <w:r>
+        <w:rPr>
+          <w:b/>
+          <w:bCs/>
+          <w:lang w:val="nl-NL"/>
+        </w:rPr>
+        <w:t xml:space="preserve"> (Figuur 3-3)</w:t>
+      </w:r>
+    </w:p>
+    <w:p>
+      <w:pPr>
+        <w:rPr>
+          <w:lang w:val="nl-NL"/>
+        </w:rPr>
+      </w:pPr>
+      <w:r>
+        <w:rPr>
+          <w:lang w:val="nl-NL"/>
+        </w:rPr>
+        <w:t xml:space="preserve">Bij de tijd toevoegen/bewerken pagina kan een gebruiker een nieuw profiel toevoegen of een bestaande bewerken. Deze pagina is in principe hetzelfde voor beide functies met als </w:t>
+      </w:r>
+      <w:r>
+        <w:rPr>
+          <w:lang w:val="nl-NL"/>
+        </w:rPr>
+        <w:t xml:space="preserve">enig verschil dat de velden van de bewerken pagina al zijn ingevuld. </w:t>
+      </w:r>
+    </w:p>
+    <w:p>
+      <w:pPr>
+        <w:rPr>
+          <w:lang w:val="nl-NL"/>
+        </w:rPr>
+      </w:pPr>
+      <w:r>
+        <w:rPr>
+          <w:lang w:val="nl-NL"/>
+        </w:rPr>
+        <w:t xml:space="preserve">Bij het invullen van deze pagina kan de gebruiker optioneel een portiegrootte opgeven, </w:t>
+      </w:r>
+      <w:r>
+        <w:rPr>
+          <w:lang w:val="nl-NL"/>
+        </w:rPr>
+        <w:t xml:space="preserve">om af te wijken van de standaard portie opgegeven bij het profiel. Het kiezen van de tijd zal gaan via een </w:t>
+      </w:r>
+      <w:proofErr w:type="spellStart"/>
+      <w:r>
+        <w:rPr>
+          <w:lang w:val="nl-NL"/>
+        </w:rPr>
+        <w:t>datepicker</w:t>
+      </w:r>
+      <w:proofErr w:type="spellEnd"/>
       <w:r>
         <w:rPr>
           <w:lang w:val="nl-NL"/>
         </w:rPr>
         <w:t>.</w:t>
       </w:r>
+      <w:r>
+        <w:rPr>
+          <w:lang w:val="nl-NL"/>
+        </w:rPr>
+        <w:t xml:space="preserve"> </w:t>
+      </w:r>
+      <w:r>
+        <w:rPr>
+          <w:lang w:val="nl-NL"/>
+        </w:rPr>
+        <w:t xml:space="preserve">Als het de bewerken variant van deze pagina is heeft de gebruiker ook nog de mogelijkheid om </w:t>
+      </w:r>
+      <w:r>
+        <w:rPr>
+          <w:lang w:val="nl-NL"/>
+        </w:rPr>
+        <w:t xml:space="preserve">de tijd </w:t>
+      </w:r>
+      <w:r>
+        <w:rPr>
+          <w:lang w:val="nl-NL"/>
+        </w:rPr>
+        <w:t>te verwijderen.</w:t>
+      </w:r>
+      <w:r>
+        <w:rPr>
+          <w:lang w:val="nl-NL"/>
+        </w:rPr>
+        <w:t xml:space="preserve"> </w:t>
+      </w:r>
+      <w:r>
+        <w:rPr>
+          <w:lang w:val="nl-NL"/>
+        </w:rPr>
+        <w:t>De flow van deze functionaliteit is terug te vinden in de flowchart.</w:t>
+      </w:r>
+    </w:p>
+    <w:p>
+      <w:pPr>
+        <w:rPr>
+          <w:lang w:val="nl-NL"/>
+        </w:rPr>
+      </w:pPr>
     </w:p>
     <w:p>
       <w:pPr>
@@ -3498,189 +5611,11 @@
           <w:lang w:val="nl-NL"/>
         </w:rPr>
       </w:pPr>
-      <w:bookmarkStart w:id="9" w:name="_Toc12390141"/>
-      <w:r>
-        <w:rPr>
-          <w:lang w:val="nl-NL"/>
-        </w:rPr>
-        <w:t>Wireframes</w:t>
-      </w:r>
-      <w:bookmarkEnd w:id="9"/>
-    </w:p>
-    <w:p>
-      <w:pPr>
-        <w:rPr>
-          <w:lang w:val="nl-NL"/>
-        </w:rPr>
-      </w:pPr>
-    </w:p>
-    <w:p>
-      <w:pPr>
-        <w:rPr>
-          <w:lang w:val="nl-NL"/>
-        </w:rPr>
-      </w:pPr>
-    </w:p>
-    <w:p>
-      <w:pPr>
-        <w:rPr>
-          <w:lang w:val="nl-NL"/>
-        </w:rPr>
-      </w:pPr>
-    </w:p>
-    <w:p>
-      <w:pPr>
-        <w:rPr>
-          <w:lang w:val="nl-NL"/>
-        </w:rPr>
-      </w:pPr>
-    </w:p>
-    <w:p>
-      <w:pPr>
-        <w:rPr>
-          <w:lang w:val="nl-NL"/>
-        </w:rPr>
-      </w:pPr>
-    </w:p>
-    <w:p>
-      <w:pPr>
-        <w:rPr>
-          <w:lang w:val="nl-NL"/>
-        </w:rPr>
-      </w:pPr>
-    </w:p>
-    <w:p>
-      <w:pPr>
-        <w:rPr>
-          <w:lang w:val="nl-NL"/>
-        </w:rPr>
-      </w:pPr>
-    </w:p>
-    <w:p>
-      <w:pPr>
-        <w:rPr>
-          <w:lang w:val="nl-NL"/>
-        </w:rPr>
-      </w:pPr>
-    </w:p>
-    <w:p>
-      <w:pPr>
-        <w:rPr>
-          <w:lang w:val="nl-NL"/>
-        </w:rPr>
-      </w:pPr>
-    </w:p>
-    <w:p>
-      <w:pPr>
-        <w:rPr>
-          <w:lang w:val="nl-NL"/>
-        </w:rPr>
-      </w:pPr>
-    </w:p>
-    <w:p>
-      <w:pPr>
-        <w:rPr>
-          <w:lang w:val="nl-NL"/>
-        </w:rPr>
-      </w:pPr>
-    </w:p>
-    <w:p>
-      <w:pPr>
-        <w:rPr>
-          <w:lang w:val="nl-NL"/>
-        </w:rPr>
-      </w:pPr>
-    </w:p>
-    <w:p>
-      <w:pPr>
-        <w:rPr>
-          <w:lang w:val="nl-NL"/>
-        </w:rPr>
-      </w:pPr>
-    </w:p>
-    <w:p>
-      <w:pPr>
-        <w:rPr>
-          <w:lang w:val="nl-NL"/>
-        </w:rPr>
-      </w:pPr>
-    </w:p>
-    <w:p>
-      <w:pPr>
-        <w:rPr>
-          <w:lang w:val="nl-NL"/>
-        </w:rPr>
-      </w:pPr>
-    </w:p>
-    <w:p>
-      <w:pPr>
-        <w:rPr>
-          <w:lang w:val="nl-NL"/>
-        </w:rPr>
-      </w:pPr>
-    </w:p>
-    <w:p>
-      <w:pPr>
-        <w:rPr>
-          <w:lang w:val="nl-NL"/>
-        </w:rPr>
-      </w:pPr>
-    </w:p>
-    <w:p>
-      <w:pPr>
-        <w:rPr>
-          <w:lang w:val="nl-NL"/>
-        </w:rPr>
-      </w:pPr>
-    </w:p>
-    <w:p>
-      <w:pPr>
-        <w:rPr>
-          <w:lang w:val="nl-NL"/>
-        </w:rPr>
-      </w:pPr>
-    </w:p>
-    <w:p>
-      <w:pPr>
-        <w:rPr>
-          <w:lang w:val="nl-NL"/>
-        </w:rPr>
-      </w:pPr>
-    </w:p>
-    <w:p>
-      <w:pPr>
-        <w:rPr>
-          <w:lang w:val="nl-NL"/>
-        </w:rPr>
-      </w:pPr>
-    </w:p>
-    <w:p>
-      <w:pPr>
-        <w:rPr>
-          <w:lang w:val="nl-NL"/>
-        </w:rPr>
-      </w:pPr>
-    </w:p>
-    <w:p>
-      <w:pPr>
-        <w:rPr>
-          <w:lang w:val="nl-NL"/>
-        </w:rPr>
-      </w:pPr>
-    </w:p>
-    <w:p>
-      <w:pPr>
-        <w:pStyle w:val="Kop2"/>
-        <w:rPr>
-          <w:lang w:val="nl-NL"/>
-        </w:rPr>
-      </w:pPr>
-      <w:bookmarkStart w:id="10" w:name="_Toc12390142"/>
-      <w:r>
-        <w:rPr>
-          <w:lang w:val="nl-NL"/>
-        </w:rPr>
-        <w:lastRenderedPageBreak/>
+      <w:bookmarkStart w:id="10" w:name="_Toc12477043"/>
+      <w:r>
+        <w:rPr>
+          <w:lang w:val="nl-NL"/>
+        </w:rPr>
         <w:t>Flowchart</w:t>
       </w:r>
       <w:bookmarkEnd w:id="10"/>
@@ -3742,7 +5677,7 @@
                     </pic:cNvPicPr>
                   </pic:nvPicPr>
                   <pic:blipFill>
-                    <a:blip r:embed="rId13">
+                    <a:blip r:embed="rId15">
                       <a:extLst>
                         <a:ext uri="{28A0092B-C50C-407E-A947-70E740481C1C}">
                           <a14:useLocalDpi xmlns:a14="http://schemas.microsoft.com/office/drawing/2010/main" val="0"/>
@@ -3932,34 +5867,23 @@
                               <w:t xml:space="preserve">Figuur </w:t>
                             </w:r>
                             <w:r>
-                              <w:fldChar w:fldCharType="begin"/>
+                              <w:t>3-7</w:t>
                             </w:r>
                             <w:r>
-                              <w:instrText xml:space="preserve"> STYLEREF 1 \s </w:instrText>
+                              <w:t xml:space="preserve"> Flowchart </w:t>
                             </w:r>
+                            <w:proofErr w:type="spellStart"/>
                             <w:r>
-                              <w:fldChar w:fldCharType="separate"/>
+                              <w:t>navig</w:t>
                             </w:r>
+                            <w:bookmarkStart w:id="11" w:name="_GoBack"/>
+                            <w:bookmarkEnd w:id="11"/>
                             <w:r>
-                              <w:rPr>
-                                <w:noProof/>
-                              </w:rPr>
-                              <w:t>4</w:t>
+                              <w:t>atie</w:t>
                             </w:r>
+                            <w:proofErr w:type="spellEnd"/>
                             <w:r>
-                              <w:rPr>
-                                <w:noProof/>
-                              </w:rPr>
-                              <w:fldChar w:fldCharType="end"/>
-                            </w:r>
-                            <w:r>
-                              <w:noBreakHyphen/>
-                            </w:r>
-                            <w:r>
-                              <w:t>9</w:t>
-                            </w:r>
-                            <w:r>
-                              <w:t xml:space="preserve"> Flowchart inlogproces website</w:t>
+                              <w:t xml:space="preserve"> app</w:t>
                             </w:r>
                           </w:p>
                         </w:txbxContent>
@@ -3978,11 +5902,7 @@
           </mc:Choice>
           <mc:Fallback>
             <w:pict>
-              <v:shapetype w14:anchorId="1025C940" id="_x0000_t202" coordsize="21600,21600" o:spt="202" path="m,l,21600r21600,l21600,xe">
-                <v:stroke joinstyle="miter"/>
-                <v:path gradientshapeok="t" o:connecttype="rect"/>
-              </v:shapetype>
-              <v:shape id="Tekstvak 10" o:spid="_x0000_s1026" type="#_x0000_t202" style="position:absolute;margin-left:0;margin-top:.7pt;width:166.7pt;height:.05pt;z-index:251662336;visibility:visible;mso-wrap-style:square;mso-wrap-distance-left:9pt;mso-wrap-distance-top:0;mso-wrap-distance-right:9pt;mso-wrap-distance-bottom:0;mso-position-horizontal:center;mso-position-horizontal-relative:margin;mso-position-vertical:absolute;mso-position-vertical-relative:text;v-text-anchor:top" o:gfxdata="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" stroked="f">
+              <v:shape w14:anchorId="1025C940" id="Tekstvak 10" o:spid="_x0000_s1032" type="#_x0000_t202" style="position:absolute;margin-left:0;margin-top:.7pt;width:166.7pt;height:.05pt;z-index:251662336;visibility:visible;mso-wrap-style:square;mso-wrap-distance-left:9pt;mso-wrap-distance-top:0;mso-wrap-distance-right:9pt;mso-wrap-distance-bottom:0;mso-position-horizontal:center;mso-position-horizontal-relative:margin;mso-position-vertical:absolute;mso-position-vertical-relative:text;v-text-anchor:top" o:gfxdata="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" stroked="f">
                 <v:textbox style="mso-fit-shape-to-text:t" inset="0,0,0,0">
                   <w:txbxContent>
                     <w:p>
@@ -3998,34 +5918,23 @@
                         <w:t xml:space="preserve">Figuur </w:t>
                       </w:r>
                       <w:r>
-                        <w:fldChar w:fldCharType="begin"/>
+                        <w:t>3-7</w:t>
                       </w:r>
                       <w:r>
-                        <w:instrText xml:space="preserve"> STYLEREF 1 \s </w:instrText>
+                        <w:t xml:space="preserve"> Flowchart </w:t>
                       </w:r>
+                      <w:proofErr w:type="spellStart"/>
                       <w:r>
-                        <w:fldChar w:fldCharType="separate"/>
+                        <w:t>navig</w:t>
                       </w:r>
+                      <w:bookmarkStart w:id="12" w:name="_GoBack"/>
+                      <w:bookmarkEnd w:id="12"/>
                       <w:r>
-                        <w:rPr>
-                          <w:noProof/>
-                        </w:rPr>
-                        <w:t>4</w:t>
+                        <w:t>atie</w:t>
                       </w:r>
+                      <w:proofErr w:type="spellEnd"/>
                       <w:r>
-                        <w:rPr>
-                          <w:noProof/>
-                        </w:rPr>
-                        <w:fldChar w:fldCharType="end"/>
-                      </w:r>
-                      <w:r>
-                        <w:noBreakHyphen/>
-                      </w:r>
-                      <w:r>
-                        <w:t>9</w:t>
-                      </w:r>
-                      <w:r>
-                        <w:t xml:space="preserve"> Flowchart inlogproces website</w:t>
+                        <w:t xml:space="preserve"> app</w:t>
                       </w:r>
                     </w:p>
                   </w:txbxContent>
@@ -4047,132 +5956,6 @@
     <w:p>
       <w:pPr>
         <w:rPr>
-          <w:b/>
-          <w:lang w:val="nl-NL"/>
-        </w:rPr>
-      </w:pPr>
-      <w:r>
-        <w:rPr>
-          <w:b/>
-          <w:lang w:val="nl-NL"/>
-        </w:rPr>
-        <w:t xml:space="preserve">Flowchart login </w:t>
-      </w:r>
-      <w:r>
-        <w:rPr>
-          <w:b/>
-          <w:lang w:val="nl-NL"/>
-        </w:rPr>
-        <w:t>proces</w:t>
-      </w:r>
-      <w:r>
-        <w:rPr>
-          <w:b/>
-          <w:lang w:val="nl-NL"/>
-        </w:rPr>
-        <w:t xml:space="preserve"> (Figuur 4-</w:t>
-      </w:r>
-      <w:r>
-        <w:rPr>
-          <w:b/>
-          <w:lang w:val="nl-NL"/>
-        </w:rPr>
-        <w:t>9</w:t>
-      </w:r>
-      <w:r>
-        <w:rPr>
-          <w:b/>
-          <w:lang w:val="nl-NL"/>
-        </w:rPr>
-        <w:t>)</w:t>
-      </w:r>
-    </w:p>
-    <w:p>
-      <w:pPr>
-        <w:rPr>
-          <w:lang w:val="nl-NL"/>
-        </w:rPr>
-      </w:pPr>
-      <w:r>
-        <w:rPr>
-          <w:lang w:val="nl-NL"/>
-        </w:rPr>
-        <w:t>Figuur 4-</w:t>
-      </w:r>
-      <w:r>
-        <w:rPr>
-          <w:lang w:val="nl-NL"/>
-        </w:rPr>
-        <w:t>9</w:t>
-      </w:r>
-      <w:r>
-        <w:rPr>
-          <w:lang w:val="nl-NL"/>
-        </w:rPr>
-        <w:t xml:space="preserve"> laat </w:t>
-      </w:r>
-      <w:r>
-        <w:rPr>
-          <w:lang w:val="nl-NL"/>
-        </w:rPr>
-        <w:t xml:space="preserve">zien hoe </w:t>
-      </w:r>
-      <w:r>
-        <w:rPr>
-          <w:lang w:val="nl-NL"/>
-        </w:rPr>
-        <w:t>e</w:t>
-      </w:r>
-      <w:r>
-        <w:rPr>
-          <w:lang w:val="nl-NL"/>
-        </w:rPr>
-        <w:t xml:space="preserve">en gebruiker inlogt op de webapplicatie. </w:t>
-      </w:r>
-      <w:r>
-        <w:rPr>
-          <w:lang w:val="nl-NL"/>
-        </w:rPr>
-        <w:t xml:space="preserve">Eerst gaat de gebruiker naar de login pagina, hier worden de gegevens ingevuld in de velden. Dan checkt het systeem of de gegevens overeenkomen met de gegevens in de database. Komen deze overeen dan is de gebruiker ingelogd, komen deze niet overeen dan </w:t>
-      </w:r>
-      <w:r>
-        <w:rPr>
-          <w:lang w:val="nl-NL"/>
-        </w:rPr>
-        <w:t>komt er een notificatie op het scherm.</w:t>
-      </w:r>
-    </w:p>
-    <w:p>
-      <w:pPr>
-        <w:rPr>
-          <w:lang w:val="nl-NL"/>
-        </w:rPr>
-      </w:pPr>
-    </w:p>
-    <w:p>
-      <w:pPr>
-        <w:rPr>
-          <w:lang w:val="nl-NL"/>
-        </w:rPr>
-      </w:pPr>
-    </w:p>
-    <w:p>
-      <w:pPr>
-        <w:rPr>
-          <w:lang w:val="nl-NL"/>
-        </w:rPr>
-      </w:pPr>
-    </w:p>
-    <w:p>
-      <w:pPr>
-        <w:rPr>
-          <w:lang w:val="nl-NL"/>
-        </w:rPr>
-      </w:pPr>
-    </w:p>
-    <w:p>
-      <w:pPr>
-        <w:rPr>
           <w:lang w:val="nl-NL"/>
         </w:rPr>
       </w:pPr>
@@ -4184,7 +5967,7 @@
           <w:lang w:val="nl-NL"/>
         </w:rPr>
       </w:pPr>
-      <w:bookmarkStart w:id="11" w:name="_Toc12390143"/>
+      <w:bookmarkStart w:id="13" w:name="_Toc12477044"/>
       <w:r>
         <w:rPr>
           <w:lang w:val="nl-NL"/>
@@ -4198,7 +5981,7 @@
         </w:rPr>
         <w:t xml:space="preserve"> / database ontwerp</w:t>
       </w:r>
-      <w:bookmarkEnd w:id="11"/>
+      <w:bookmarkEnd w:id="13"/>
     </w:p>
     <w:p>
       <w:pPr>
@@ -4237,7 +6020,7 @@
                     </pic:cNvPicPr>
                   </pic:nvPicPr>
                   <pic:blipFill>
-                    <a:blip r:embed="rId14">
+                    <a:blip r:embed="rId16">
                       <a:extLst>
                         <a:ext uri="{28A0092B-C50C-407E-A947-70E740481C1C}">
                           <a14:useLocalDpi xmlns:a14="http://schemas.microsoft.com/office/drawing/2010/main" val="0"/>
@@ -4286,165 +6069,960 @@
         <w:rPr>
           <w:lang w:val="nl-NL"/>
         </w:rPr>
-        <w:fldChar w:fldCharType="begin"/>
-      </w:r>
-      <w:r>
-        <w:rPr>
-          <w:lang w:val="nl-NL"/>
-        </w:rPr>
-        <w:instrText xml:space="preserve"> STYLEREF 1 \s </w:instrText>
-      </w:r>
-      <w:r>
-        <w:rPr>
-          <w:lang w:val="nl-NL"/>
-        </w:rPr>
-        <w:fldChar w:fldCharType="separate"/>
-      </w:r>
+        <w:t>3-8</w:t>
+      </w:r>
+      <w:r>
+        <w:rPr>
+          <w:lang w:val="nl-NL"/>
+        </w:rPr>
+        <w:t xml:space="preserve"> </w:t>
+      </w:r>
+      <w:r>
+        <w:rPr>
+          <w:lang w:val="nl-NL"/>
+        </w:rPr>
+        <w:t>Database ontwerp</w:t>
+      </w:r>
+    </w:p>
+    <w:p>
+      <w:pPr>
+        <w:rPr>
+          <w:lang w:val="nl-NL"/>
+        </w:rPr>
+      </w:pPr>
+      <w:r>
+        <w:rPr>
+          <w:lang w:val="nl-NL"/>
+        </w:rPr>
+        <w:t>Het bovenstaande database ontwerp</w:t>
+      </w:r>
+      <w:r>
+        <w:rPr>
+          <w:lang w:val="nl-NL"/>
+        </w:rPr>
+        <w:t xml:space="preserve"> (Figuur </w:t>
+      </w:r>
+      <w:r>
+        <w:rPr>
+          <w:lang w:val="nl-NL"/>
+        </w:rPr>
+        <w:t>3-8</w:t>
+      </w:r>
+      <w:r>
+        <w:rPr>
+          <w:lang w:val="nl-NL"/>
+        </w:rPr>
+        <w:t>)</w:t>
+      </w:r>
+      <w:r>
+        <w:rPr>
+          <w:lang w:val="nl-NL"/>
+        </w:rPr>
+        <w:t xml:space="preserve"> is </w:t>
+      </w:r>
+      <w:r>
+        <w:rPr>
+          <w:lang w:val="nl-NL"/>
+        </w:rPr>
+        <w:t xml:space="preserve">de basis van de database die voor dit project ontwikkeld gaat worden. </w:t>
+      </w:r>
+      <w:r>
+        <w:rPr>
+          <w:lang w:val="nl-NL"/>
+        </w:rPr>
+        <w:t>De database is in principe simpel van structuur.</w:t>
+      </w:r>
+    </w:p>
+    <w:p>
+      <w:pPr>
+        <w:rPr>
+          <w:lang w:val="nl-NL"/>
+        </w:rPr>
+      </w:pPr>
+      <w:r>
+        <w:rPr>
+          <w:lang w:val="nl-NL"/>
+        </w:rPr>
+        <w:t xml:space="preserve">Een gebruiker van de app kan verschillende profielen aanmaken, deze profielen zijn bedoelt als “dieren”. In een profiel kan een gebruiker standaard informatie opslaan over een huisdier, zoals naam en standaard portie grootte. </w:t>
+      </w:r>
+    </w:p>
+    <w:p>
+      <w:pPr>
+        <w:rPr>
+          <w:lang w:val="nl-NL"/>
+        </w:rPr>
+      </w:pPr>
+      <w:r>
+        <w:rPr>
+          <w:lang w:val="nl-NL"/>
+        </w:rPr>
+        <w:t>Verder kan een profiel meerdere schedules hebben, in deze planningen/</w:t>
+      </w:r>
+      <w:r>
+        <w:rPr>
+          <w:lang w:val="nl-NL"/>
+        </w:rPr>
+        <w:t>tijdschema’s</w:t>
+      </w:r>
+      <w:r>
+        <w:rPr>
+          <w:lang w:val="nl-NL"/>
+        </w:rPr>
+        <w:t xml:space="preserve"> staan de voedertijden van de dieren. Deze </w:t>
+      </w:r>
+      <w:r>
+        <w:rPr>
+          <w:lang w:val="nl-NL"/>
+        </w:rPr>
+        <w:t>voedertijden zorgen ervoor dat op het juiste moment van de dag de voeder het eten in het bakje laat vallen.</w:t>
+      </w:r>
+    </w:p>
+    <w:p>
+      <w:pPr>
+        <w:rPr>
+          <w:lang w:val="nl-NL"/>
+        </w:rPr>
+      </w:pPr>
+      <w:r>
+        <w:rPr>
+          <w:lang w:val="nl-NL"/>
+        </w:rPr>
+        <w:t xml:space="preserve">Tot slot is er een </w:t>
+      </w:r>
+      <w:r>
+        <w:rPr>
+          <w:lang w:val="nl-NL"/>
+        </w:rPr>
+        <w:t>losstaande</w:t>
+      </w:r>
+      <w:r>
+        <w:rPr>
+          <w:lang w:val="nl-NL"/>
+        </w:rPr>
+        <w:t xml:space="preserve"> </w:t>
+      </w:r>
+      <w:proofErr w:type="spellStart"/>
+      <w:r>
+        <w:rPr>
+          <w:lang w:val="nl-NL"/>
+        </w:rPr>
+        <w:t>table</w:t>
+      </w:r>
+      <w:proofErr w:type="spellEnd"/>
+      <w:r>
+        <w:rPr>
+          <w:lang w:val="nl-NL"/>
+        </w:rPr>
+        <w:t xml:space="preserve"> voor de instellingen, zo kan de gebruiker de standaard informatie van de app opslaan. Dit zijn instellingen zoals het </w:t>
+      </w:r>
+      <w:r>
+        <w:rPr>
+          <w:lang w:val="nl-NL"/>
+        </w:rPr>
+        <w:t>IP</w:t>
+      </w:r>
+      <w:r>
+        <w:rPr>
+          <w:lang w:val="nl-NL"/>
+        </w:rPr>
+        <w:t xml:space="preserve"> </w:t>
+      </w:r>
+      <w:r>
+        <w:rPr>
+          <w:lang w:val="nl-NL"/>
+        </w:rPr>
+        <w:t>adres</w:t>
+      </w:r>
+      <w:r>
+        <w:rPr>
+          <w:lang w:val="nl-NL"/>
+        </w:rPr>
+        <w:t xml:space="preserve"> van de Arduino of dat de app automatisch op de achtergrond taken mag uitvoeren.</w:t>
+      </w:r>
+    </w:p>
+    <w:p>
+      <w:pPr>
+        <w:rPr>
+          <w:lang w:val="nl-NL"/>
+        </w:rPr>
+      </w:pPr>
+    </w:p>
+    <w:p>
+      <w:pPr>
+        <w:rPr>
+          <w:lang w:val="nl-NL"/>
+        </w:rPr>
+      </w:pPr>
+    </w:p>
+    <w:p>
+      <w:pPr>
+        <w:rPr>
+          <w:lang w:val="nl-NL"/>
+        </w:rPr>
+      </w:pPr>
+    </w:p>
+    <w:p>
+      <w:pPr>
+        <w:rPr>
+          <w:lang w:val="nl-NL"/>
+        </w:rPr>
+      </w:pPr>
+    </w:p>
+    <w:p>
+      <w:pPr>
+        <w:rPr>
+          <w:lang w:val="nl-NL"/>
+        </w:rPr>
+      </w:pPr>
+    </w:p>
+    <w:p>
+      <w:pPr>
+        <w:rPr>
+          <w:lang w:val="nl-NL"/>
+        </w:rPr>
+      </w:pPr>
+    </w:p>
+    <w:p>
+      <w:pPr>
+        <w:rPr>
+          <w:lang w:val="nl-NL"/>
+        </w:rPr>
+      </w:pPr>
+    </w:p>
+    <w:p>
+      <w:pPr>
+        <w:rPr>
+          <w:lang w:val="nl-NL"/>
+        </w:rPr>
+      </w:pPr>
+    </w:p>
+    <w:p>
+      <w:pPr>
+        <w:rPr>
+          <w:lang w:val="nl-NL"/>
+        </w:rPr>
+      </w:pPr>
+    </w:p>
+    <w:p>
+      <w:pPr>
+        <w:pStyle w:val="Kop1"/>
+        <w:rPr>
+          <w:lang w:val="nl-NL"/>
+        </w:rPr>
+      </w:pPr>
+      <w:bookmarkStart w:id="14" w:name="_Toc12477045"/>
+      <w:r>
+        <w:rPr>
+          <w:lang w:val="nl-NL"/>
+        </w:rPr>
+        <w:lastRenderedPageBreak/>
+        <w:t>Beschrijving van de Arduino</w:t>
+      </w:r>
+      <w:bookmarkEnd w:id="14"/>
+    </w:p>
+    <w:p>
+      <w:pPr>
+        <w:rPr>
+          <w:lang w:val="nl-NL"/>
+        </w:rPr>
+      </w:pPr>
+    </w:p>
+    <w:p>
+      <w:pPr>
+        <w:rPr>
+          <w:lang w:val="nl-NL"/>
+        </w:rPr>
+      </w:pPr>
+      <w:r>
+        <w:rPr>
+          <w:lang w:val="nl-NL"/>
+        </w:rPr>
+        <w:t xml:space="preserve">In dit onderdeel van het document zal de gehele applicatie beschreven worden, het gaat hier dus om de </w:t>
+      </w:r>
+      <w:r>
+        <w:rPr>
+          <w:lang w:val="nl-NL"/>
+        </w:rPr>
+        <w:t>voeder zelf</w:t>
+      </w:r>
+      <w:r>
+        <w:rPr>
+          <w:lang w:val="nl-NL"/>
+        </w:rPr>
+        <w:t xml:space="preserve">. </w:t>
+      </w:r>
+      <w:r>
+        <w:rPr>
+          <w:lang w:val="nl-NL"/>
+        </w:rPr>
+        <w:t xml:space="preserve">Een gedeelte van de informatie te vinden in dit hoofdstuk is ook terug te vinden in ons </w:t>
+      </w:r>
+      <w:r>
+        <w:rPr>
+          <w:lang w:val="nl-NL"/>
+        </w:rPr>
+        <w:t xml:space="preserve">projectvoorstel. </w:t>
+      </w:r>
+    </w:p>
+    <w:p>
+      <w:pPr>
+        <w:rPr>
+          <w:lang w:val="nl-NL"/>
+        </w:rPr>
+      </w:pPr>
+    </w:p>
+    <w:p>
+      <w:pPr>
+        <w:rPr>
+          <w:lang w:val="nl-NL"/>
+        </w:rPr>
+      </w:pPr>
+    </w:p>
+    <w:p>
+      <w:pPr>
+        <w:pStyle w:val="Kop2"/>
+        <w:rPr>
+          <w:lang w:val="nl-NL"/>
+        </w:rPr>
+      </w:pPr>
+      <w:bookmarkStart w:id="15" w:name="_Toc12477046"/>
+      <w:r>
+        <w:rPr>
+          <w:lang w:val="nl-NL"/>
+        </w:rPr>
+        <w:t>Arduino schema’s</w:t>
+      </w:r>
+      <w:bookmarkEnd w:id="15"/>
+    </w:p>
+    <w:p>
+      <w:pPr>
+        <w:rPr>
+          <w:lang w:val="nl-NL"/>
+        </w:rPr>
+      </w:pPr>
+    </w:p>
+    <w:p>
+      <w:pPr>
+        <w:rPr>
+          <w:lang w:val="nl-NL"/>
+        </w:rPr>
+      </w:pPr>
+    </w:p>
+    <w:p>
+      <w:pPr>
+        <w:rPr>
+          <w:lang w:val="nl-NL"/>
+        </w:rPr>
+      </w:pPr>
+    </w:p>
+    <w:p>
+      <w:pPr>
+        <w:rPr>
+          <w:lang w:val="nl-NL"/>
+        </w:rPr>
+      </w:pPr>
+    </w:p>
+    <w:p>
+      <w:pPr>
+        <w:rPr>
+          <w:lang w:val="nl-NL"/>
+        </w:rPr>
+      </w:pPr>
+    </w:p>
+    <w:p>
+      <w:pPr>
+        <w:rPr>
+          <w:lang w:val="nl-NL"/>
+        </w:rPr>
+      </w:pPr>
+    </w:p>
+    <w:p>
+      <w:pPr>
+        <w:rPr>
+          <w:lang w:val="nl-NL"/>
+        </w:rPr>
+      </w:pPr>
+    </w:p>
+    <w:p>
+      <w:pPr>
+        <w:rPr>
+          <w:lang w:val="nl-NL"/>
+        </w:rPr>
+      </w:pPr>
+    </w:p>
+    <w:p>
+      <w:pPr>
+        <w:rPr>
+          <w:lang w:val="nl-NL"/>
+        </w:rPr>
+      </w:pPr>
+    </w:p>
+    <w:p>
+      <w:pPr>
+        <w:rPr>
+          <w:lang w:val="nl-NL"/>
+        </w:rPr>
+      </w:pPr>
+    </w:p>
+    <w:p>
+      <w:pPr>
+        <w:rPr>
+          <w:lang w:val="nl-NL"/>
+        </w:rPr>
+      </w:pPr>
+    </w:p>
+    <w:p>
+      <w:pPr>
+        <w:rPr>
+          <w:lang w:val="nl-NL"/>
+        </w:rPr>
+      </w:pPr>
+    </w:p>
+    <w:p>
+      <w:pPr>
+        <w:rPr>
+          <w:lang w:val="nl-NL"/>
+        </w:rPr>
+      </w:pPr>
+    </w:p>
+    <w:p>
+      <w:pPr>
+        <w:rPr>
+          <w:lang w:val="nl-NL"/>
+        </w:rPr>
+      </w:pPr>
+    </w:p>
+    <w:p>
+      <w:pPr>
+        <w:rPr>
+          <w:lang w:val="nl-NL"/>
+        </w:rPr>
+      </w:pPr>
+    </w:p>
+    <w:p>
+      <w:pPr>
+        <w:rPr>
+          <w:lang w:val="nl-NL"/>
+        </w:rPr>
+      </w:pPr>
+    </w:p>
+    <w:p>
+      <w:pPr>
+        <w:rPr>
+          <w:lang w:val="nl-NL"/>
+        </w:rPr>
+      </w:pPr>
+    </w:p>
+    <w:p>
+      <w:pPr>
+        <w:rPr>
+          <w:lang w:val="nl-NL"/>
+        </w:rPr>
+      </w:pPr>
+    </w:p>
+    <w:p>
+      <w:pPr>
+        <w:rPr>
+          <w:lang w:val="nl-NL"/>
+        </w:rPr>
+      </w:pPr>
+    </w:p>
+    <w:p>
+      <w:pPr>
+        <w:rPr>
+          <w:lang w:val="nl-NL"/>
+        </w:rPr>
+      </w:pPr>
+    </w:p>
+    <w:p>
+      <w:pPr>
+        <w:pStyle w:val="Kop1"/>
+        <w:rPr>
+          <w:lang w:val="nl-NL"/>
+        </w:rPr>
+      </w:pPr>
+      <w:bookmarkStart w:id="16" w:name="_Toc12477047"/>
+      <w:r>
+        <w:rPr>
+          <w:lang w:val="nl-NL"/>
+        </w:rPr>
+        <w:lastRenderedPageBreak/>
+        <w:t>Beschrijving van de voederconstructie</w:t>
+      </w:r>
+      <w:bookmarkEnd w:id="16"/>
+    </w:p>
+    <w:p>
+      <w:pPr>
+        <w:rPr>
+          <w:lang w:val="nl-NL"/>
+        </w:rPr>
+      </w:pPr>
+    </w:p>
+    <w:p>
+      <w:pPr>
+        <w:rPr>
+          <w:lang w:val="nl-NL"/>
+        </w:rPr>
+      </w:pPr>
+      <w:r>
+        <w:rPr>
+          <w:lang w:val="nl-NL"/>
+        </w:rPr>
+        <w:t xml:space="preserve">Een van de uitdagingen van dit project is het maken van een robuuste constructie voor de voeder. In het projectvoorstel is de keuze gevallen op het zelf bouwen van een constructie van hout en </w:t>
+      </w:r>
+      <w:r>
+        <w:rPr>
+          <w:lang w:val="nl-NL"/>
+        </w:rPr>
+        <w:t>plastic. In dit hoofdstuk zal het gehele proces in het kort samengevat worden.</w:t>
+      </w:r>
+    </w:p>
+    <w:p>
+      <w:pPr>
+        <w:rPr>
+          <w:lang w:val="nl-NL"/>
+        </w:rPr>
+      </w:pPr>
+    </w:p>
+    <w:p>
+      <w:pPr>
+        <w:pStyle w:val="Kop2"/>
+        <w:rPr>
+          <w:lang w:val="nl-NL"/>
+        </w:rPr>
+      </w:pPr>
+      <w:bookmarkStart w:id="17" w:name="_Toc12477048"/>
+      <w:r>
+        <w:rPr>
+          <w:lang w:val="nl-NL"/>
+        </w:rPr>
+        <w:t>Schema</w:t>
+      </w:r>
+      <w:r>
+        <w:rPr>
+          <w:lang w:val="nl-NL"/>
+        </w:rPr>
+        <w:t>’</w:t>
+      </w:r>
+      <w:r>
+        <w:rPr>
+          <w:lang w:val="nl-NL"/>
+        </w:rPr>
+        <w:t>s constructie</w:t>
+      </w:r>
+      <w:bookmarkEnd w:id="17"/>
+    </w:p>
+    <w:p>
+      <w:pPr>
+        <w:rPr>
+          <w:lang w:val="nl-NL"/>
+        </w:rPr>
+      </w:pPr>
+    </w:p>
+    <w:p>
+      <w:pPr>
+        <w:rPr>
+          <w:lang w:val="nl-NL"/>
+        </w:rPr>
+      </w:pPr>
+      <w:r>
+        <w:rPr>
+          <w:lang w:val="nl-NL"/>
+        </w:rPr>
+        <w:t xml:space="preserve">In een van de eerdere versies van het plan was het idee om een </w:t>
+      </w:r>
+      <w:r>
+        <w:rPr>
+          <w:lang w:val="nl-NL"/>
+        </w:rPr>
+        <w:t xml:space="preserve">plastic koker te gebruiken om de brokjes te houden. Om de brokjes in de voederbak te laten vallen </w:t>
+      </w:r>
+      <w:r>
+        <w:rPr>
+          <w:lang w:val="nl-NL"/>
+        </w:rPr>
+        <w:t xml:space="preserve">zat beneden een draaiding wat draait. Hieronder is een 3D model te vinden (Figuur 5-1) van het eerste </w:t>
+      </w:r>
+      <w:r>
+        <w:rPr>
+          <w:lang w:val="nl-NL"/>
+        </w:rPr>
+        <w:t>concept van de voeder (gemaakt door Dirk).</w:t>
+      </w:r>
+    </w:p>
+    <w:p>
+      <w:pPr>
+        <w:rPr>
+          <w:lang w:val="nl-NL"/>
+        </w:rPr>
+      </w:pPr>
       <w:r>
         <w:rPr>
           <w:noProof/>
-          <w:lang w:val="nl-NL"/>
-        </w:rPr>
-        <w:t>4</w:t>
-      </w:r>
-      <w:r>
-        <w:rPr>
-          <w:lang w:val="nl-NL"/>
-        </w:rPr>
-        <w:fldChar w:fldCharType="end"/>
-      </w:r>
-      <w:r>
-        <w:rPr>
-          <w:lang w:val="nl-NL"/>
-        </w:rPr>
-        <w:noBreakHyphen/>
-      </w:r>
-      <w:r>
-        <w:rPr>
-          <w:lang w:val="nl-NL"/>
-        </w:rPr>
-        <w:t>12</w:t>
-      </w:r>
-      <w:r>
-        <w:rPr>
-          <w:lang w:val="nl-NL"/>
-        </w:rPr>
-        <w:t xml:space="preserve"> </w:t>
-      </w:r>
-      <w:r>
-        <w:rPr>
-          <w:lang w:val="nl-NL"/>
-        </w:rPr>
-        <w:t>Database ontwerp</w:t>
-      </w:r>
-    </w:p>
-    <w:p>
-      <w:pPr>
-        <w:rPr>
-          <w:lang w:val="nl-NL"/>
-        </w:rPr>
-      </w:pPr>
-      <w:r>
-        <w:rPr>
-          <w:lang w:val="nl-NL"/>
-        </w:rPr>
-        <w:t>Het bovenstaande database ontwerp</w:t>
-      </w:r>
-      <w:r>
-        <w:rPr>
-          <w:lang w:val="nl-NL"/>
-        </w:rPr>
-        <w:t xml:space="preserve"> (Figuur 4-</w:t>
-      </w:r>
-      <w:r>
-        <w:rPr>
-          <w:lang w:val="nl-NL"/>
-        </w:rPr>
-        <w:t>12</w:t>
-      </w:r>
-      <w:r>
-        <w:rPr>
-          <w:lang w:val="nl-NL"/>
-        </w:rPr>
-        <w:t>)</w:t>
-      </w:r>
-      <w:r>
-        <w:rPr>
-          <w:lang w:val="nl-NL"/>
-        </w:rPr>
-        <w:t xml:space="preserve"> is </w:t>
-      </w:r>
-      <w:r>
-        <w:rPr>
-          <w:lang w:val="nl-NL"/>
-        </w:rPr>
-        <w:t xml:space="preserve">de basis van de database die voor dit project ontwikkeld gaat worden. </w:t>
-      </w:r>
-      <w:r>
-        <w:rPr>
-          <w:lang w:val="nl-NL"/>
-        </w:rPr>
-        <w:t>De database is in principe simpel van structuur.</w:t>
-      </w:r>
-    </w:p>
-    <w:p>
-      <w:pPr>
-        <w:rPr>
-          <w:lang w:val="nl-NL"/>
-        </w:rPr>
-      </w:pPr>
-      <w:r>
-        <w:rPr>
-          <w:lang w:val="nl-NL"/>
-        </w:rPr>
-        <w:t xml:space="preserve">Een gebruiker van de app kan verschillende profielen aanmaken, deze profielen zijn bedoelt als “dieren”. In een profiel kan een gebruiker standaard informatie opslaan over een huisdier, zoals naam en standaard portie grootte. </w:t>
-      </w:r>
-    </w:p>
-    <w:p>
-      <w:pPr>
-        <w:rPr>
-          <w:lang w:val="nl-NL"/>
-        </w:rPr>
-      </w:pPr>
-      <w:r>
-        <w:rPr>
-          <w:lang w:val="nl-NL"/>
-        </w:rPr>
-        <w:t xml:space="preserve">Verder kan een profiel meerdere schedules hebben, in deze planningen/tijdschemas staan de voedertijden van de dieren. Deze </w:t>
-      </w:r>
-      <w:r>
-        <w:rPr>
-          <w:lang w:val="nl-NL"/>
-        </w:rPr>
-        <w:t>voedertijden zorgen ervoor dat op het juiste moment van de dag de voeder het eten in het bakje laat vallen.</w:t>
-      </w:r>
-    </w:p>
-    <w:p>
-      <w:pPr>
-        <w:rPr>
-          <w:lang w:val="nl-NL"/>
-        </w:rPr>
-      </w:pPr>
-      <w:r>
-        <w:rPr>
-          <w:lang w:val="nl-NL"/>
-        </w:rPr>
-        <w:t>Tot slot is er een lostaande table voor de instellingen, zo kan de gebruiker de standaard informatie van de app opslaan. Dit zijn instellingen zoals het ip adress van de Arduino of dat de app automatisch op de achtergrond taken mag uitvoeren.</w:t>
-      </w:r>
-    </w:p>
-    <w:p>
-      <w:pPr>
-        <w:rPr>
-          <w:lang w:val="nl-NL"/>
-        </w:rPr>
-      </w:pPr>
-    </w:p>
-    <w:p>
-      <w:pPr>
-        <w:rPr>
-          <w:lang w:val="nl-NL"/>
-        </w:rPr>
-      </w:pPr>
+        </w:rPr>
+        <mc:AlternateContent>
+          <mc:Choice Requires="wps">
+            <w:drawing>
+              <wp:anchor distT="0" distB="0" distL="114300" distR="114300" simplePos="0" relativeHeight="251687936" behindDoc="0" locked="0" layoutInCell="1" allowOverlap="1" wp14:anchorId="0F45E555" wp14:editId="6B891C5E">
+                <wp:simplePos x="0" y="0"/>
+                <wp:positionH relativeFrom="column">
+                  <wp:posOffset>1329055</wp:posOffset>
+                </wp:positionH>
+                <wp:positionV relativeFrom="paragraph">
+                  <wp:posOffset>3890010</wp:posOffset>
+                </wp:positionV>
+                <wp:extent cx="3286125" cy="635"/>
+                <wp:effectExtent l="0" t="0" r="0" b="0"/>
+                <wp:wrapSquare wrapText="bothSides"/>
+                <wp:docPr id="15" name="Tekstvak 15"/>
+                <wp:cNvGraphicFramePr/>
+                <a:graphic xmlns:a="http://schemas.openxmlformats.org/drawingml/2006/main">
+                  <a:graphicData uri="http://schemas.microsoft.com/office/word/2010/wordprocessingShape">
+                    <wps:wsp>
+                      <wps:cNvSpPr txBox="1"/>
+                      <wps:spPr>
+                        <a:xfrm>
+                          <a:off x="0" y="0"/>
+                          <a:ext cx="3286125" cy="635"/>
+                        </a:xfrm>
+                        <a:prstGeom prst="rect">
+                          <a:avLst/>
+                        </a:prstGeom>
+                        <a:solidFill>
+                          <a:prstClr val="white"/>
+                        </a:solidFill>
+                        <a:ln>
+                          <a:noFill/>
+                        </a:ln>
+                      </wps:spPr>
+                      <wps:txbx>
+                        <w:txbxContent>
+                          <w:p>
+                            <w:pPr>
+                              <w:pStyle w:val="Bijschrift"/>
+                              <w:rPr>
+                                <w:noProof/>
+                              </w:rPr>
+                            </w:pPr>
+                            <w:r>
+                              <w:t xml:space="preserve">Figuur </w:t>
+                            </w:r>
+                            <w:fldSimple w:instr=" STYLEREF 1 \s ">
+                              <w:r>
+                                <w:rPr>
+                                  <w:noProof/>
+                                </w:rPr>
+                                <w:t>5</w:t>
+                              </w:r>
+                            </w:fldSimple>
+                            <w:r>
+                              <w:noBreakHyphen/>
+                            </w:r>
+                            <w:fldSimple w:instr=" SEQ Figuur \* ARABIC \s 1 ">
+                              <w:r>
+                                <w:rPr>
+                                  <w:noProof/>
+                                </w:rPr>
+                                <w:t>1</w:t>
+                              </w:r>
+                            </w:fldSimple>
+                            <w:r>
+                              <w:t xml:space="preserve"> Concept 1 van de </w:t>
+                            </w:r>
+                            <w:proofErr w:type="spellStart"/>
+                            <w:r>
+                              <w:t>voeder</w:t>
+                            </w:r>
+                            <w:proofErr w:type="spellEnd"/>
+                          </w:p>
+                        </w:txbxContent>
+                      </wps:txbx>
+                      <wps:bodyPr rot="0" spcFirstLastPara="0" vertOverflow="overflow" horzOverflow="overflow" vert="horz" wrap="square" lIns="0" tIns="0" rIns="0" bIns="0" numCol="1" spcCol="0" rtlCol="0" fromWordArt="0" anchor="t" anchorCtr="0" forceAA="0" compatLnSpc="1">
+                        <a:prstTxWarp prst="textNoShape">
+                          <a:avLst/>
+                        </a:prstTxWarp>
+                        <a:spAutoFit/>
+                      </wps:bodyPr>
+                    </wps:wsp>
+                  </a:graphicData>
+                </a:graphic>
+              </wp:anchor>
+            </w:drawing>
+          </mc:Choice>
+          <mc:Fallback>
+            <w:pict>
+              <v:shape w14:anchorId="0F45E555" id="Tekstvak 15" o:spid="_x0000_s1033" type="#_x0000_t202" style="position:absolute;margin-left:104.65pt;margin-top:306.3pt;width:258.75pt;height:.05pt;z-index:251687936;visibility:visible;mso-wrap-style:square;mso-wrap-distance-left:9pt;mso-wrap-distance-top:0;mso-wrap-distance-right:9pt;mso-wrap-distance-bottom:0;mso-position-horizontal:absolute;mso-position-horizontal-relative:text;mso-position-vertical:absolute;mso-position-vertical-relative:text;v-text-anchor:top" o:gfxdata="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" stroked="f">
+                <v:textbox style="mso-fit-shape-to-text:t" inset="0,0,0,0">
+                  <w:txbxContent>
+                    <w:p>
+                      <w:pPr>
+                        <w:pStyle w:val="Bijschrift"/>
+                        <w:rPr>
+                          <w:noProof/>
+                        </w:rPr>
+                      </w:pPr>
+                      <w:r>
+                        <w:t xml:space="preserve">Figuur </w:t>
+                      </w:r>
+                      <w:fldSimple w:instr=" STYLEREF 1 \s ">
+                        <w:r>
+                          <w:rPr>
+                            <w:noProof/>
+                          </w:rPr>
+                          <w:t>5</w:t>
+                        </w:r>
+                      </w:fldSimple>
+                      <w:r>
+                        <w:noBreakHyphen/>
+                      </w:r>
+                      <w:fldSimple w:instr=" SEQ Figuur \* ARABIC \s 1 ">
+                        <w:r>
+                          <w:rPr>
+                            <w:noProof/>
+                          </w:rPr>
+                          <w:t>1</w:t>
+                        </w:r>
+                      </w:fldSimple>
+                      <w:r>
+                        <w:t xml:space="preserve"> Concept 1 van de </w:t>
+                      </w:r>
+                      <w:proofErr w:type="spellStart"/>
+                      <w:r>
+                        <w:t>voeder</w:t>
+                      </w:r>
+                      <w:proofErr w:type="spellEnd"/>
+                    </w:p>
+                  </w:txbxContent>
+                </v:textbox>
+                <w10:wrap type="square"/>
+              </v:shape>
+            </w:pict>
+          </mc:Fallback>
+        </mc:AlternateContent>
+      </w:r>
+      <w:r>
+        <w:rPr>
+          <w:noProof/>
+        </w:rPr>
+        <w:drawing>
+          <wp:anchor distT="0" distB="0" distL="114300" distR="114300" simplePos="0" relativeHeight="251685888" behindDoc="0" locked="0" layoutInCell="1" allowOverlap="1" wp14:anchorId="3C04C182" wp14:editId="37393784">
+            <wp:simplePos x="0" y="0"/>
+            <wp:positionH relativeFrom="margin">
+              <wp:align>center</wp:align>
+            </wp:positionH>
+            <wp:positionV relativeFrom="paragraph">
+              <wp:posOffset>5080</wp:posOffset>
+            </wp:positionV>
+            <wp:extent cx="3286125" cy="3828195"/>
+            <wp:effectExtent l="0" t="0" r="0" b="1270"/>
+            <wp:wrapSquare wrapText="bothSides"/>
+            <wp:docPr id="14" name="Afbeelding 14" descr="https://cdn.discordapp.com/attachments/585418716884238336/588660294763544577/unknown.png"/>
+            <wp:cNvGraphicFramePr>
+              <a:graphicFrameLocks xmlns:a="http://schemas.openxmlformats.org/drawingml/2006/main" noChangeAspect="1"/>
+            </wp:cNvGraphicFramePr>
+            <a:graphic xmlns:a="http://schemas.openxmlformats.org/drawingml/2006/main">
+              <a:graphicData uri="http://schemas.openxmlformats.org/drawingml/2006/picture">
+                <pic:pic xmlns:pic="http://schemas.openxmlformats.org/drawingml/2006/picture">
+                  <pic:nvPicPr>
+                    <pic:cNvPr id="0" name="Picture 4" descr="https://cdn.discordapp.com/attachments/585418716884238336/588660294763544577/unknown.png"/>
+                    <pic:cNvPicPr>
+                      <a:picLocks noChangeAspect="1" noChangeArrowheads="1"/>
+                    </pic:cNvPicPr>
+                  </pic:nvPicPr>
+                  <pic:blipFill>
+                    <a:blip r:embed="rId17">
+                      <a:extLst>
+                        <a:ext uri="{28A0092B-C50C-407E-A947-70E740481C1C}">
+                          <a14:useLocalDpi xmlns:a14="http://schemas.microsoft.com/office/drawing/2010/main" val="0"/>
+                        </a:ext>
+                      </a:extLst>
+                    </a:blip>
+                    <a:srcRect/>
+                    <a:stretch>
+                      <a:fillRect/>
+                    </a:stretch>
+                  </pic:blipFill>
+                  <pic:spPr bwMode="auto">
+                    <a:xfrm>
+                      <a:off x="0" y="0"/>
+                      <a:ext cx="3286125" cy="3828195"/>
+                    </a:xfrm>
+                    <a:prstGeom prst="rect">
+                      <a:avLst/>
+                    </a:prstGeom>
+                    <a:noFill/>
+                    <a:ln>
+                      <a:noFill/>
+                    </a:ln>
+                  </pic:spPr>
+                </pic:pic>
+              </a:graphicData>
+            </a:graphic>
+          </wp:anchor>
+        </w:drawing>
+      </w:r>
+    </w:p>
+    <w:p>
+      <w:pPr>
+        <w:rPr>
+          <w:lang w:val="nl-NL"/>
+        </w:rPr>
+      </w:pPr>
+    </w:p>
+    <w:p>
+      <w:pPr>
+        <w:rPr>
+          <w:lang w:val="nl-NL"/>
+        </w:rPr>
+      </w:pPr>
+    </w:p>
+    <w:p>
+      <w:pPr>
+        <w:rPr>
+          <w:lang w:val="nl-NL"/>
+        </w:rPr>
+      </w:pPr>
+    </w:p>
+    <w:p>
+      <w:pPr>
+        <w:rPr>
+          <w:lang w:val="nl-NL"/>
+        </w:rPr>
+      </w:pPr>
+    </w:p>
+    <w:p>
+      <w:pPr>
+        <w:rPr>
+          <w:lang w:val="nl-NL"/>
+        </w:rPr>
+      </w:pPr>
+    </w:p>
+    <w:p>
+      <w:pPr>
+        <w:rPr>
+          <w:lang w:val="nl-NL"/>
+        </w:rPr>
+      </w:pPr>
+    </w:p>
+    <w:p>
+      <w:pPr>
+        <w:rPr>
+          <w:lang w:val="nl-NL"/>
+        </w:rPr>
+      </w:pPr>
+    </w:p>
+    <w:p>
+      <w:pPr>
+        <w:rPr>
+          <w:lang w:val="nl-NL"/>
+        </w:rPr>
+      </w:pPr>
+    </w:p>
+    <w:p>
+      <w:pPr>
+        <w:rPr>
+          <w:lang w:val="nl-NL"/>
+        </w:rPr>
+      </w:pPr>
+    </w:p>
+    <w:p>
+      <w:pPr>
+        <w:rPr>
+          <w:lang w:val="nl-NL"/>
+        </w:rPr>
+      </w:pPr>
+    </w:p>
+    <w:p>
+      <w:pPr>
+        <w:rPr>
+          <w:lang w:val="nl-NL"/>
+        </w:rPr>
+      </w:pPr>
+    </w:p>
+    <w:p>
+      <w:pPr>
+        <w:rPr>
+          <w:lang w:val="nl-NL"/>
+        </w:rPr>
+      </w:pPr>
+    </w:p>
+    <w:p>
+      <w:pPr>
+        <w:rPr>
+          <w:lang w:val="nl-NL"/>
+        </w:rPr>
+      </w:pPr>
+    </w:p>
+    <w:p>
+      <w:pPr>
+        <w:rPr>
+          <w:lang w:val="nl-NL"/>
+        </w:rPr>
+      </w:pPr>
+    </w:p>
+    <w:p>
+      <w:pPr>
+        <w:rPr>
+          <w:lang w:val="nl-NL"/>
+        </w:rPr>
+      </w:pPr>
+      <w:r>
+        <w:rPr>
+          <w:lang w:val="nl-NL"/>
+        </w:rPr>
+        <w:t xml:space="preserve">Later hebben we als team besloten om dit design niet te gebruiken. Het realiseren van de koker zou geen probleem zijn, het probleem lag bij </w:t>
+      </w:r>
+      <w:r>
+        <w:rPr>
+          <w:lang w:val="nl-NL"/>
+        </w:rPr>
+        <w:t>de constructie die het voer laat vallen. Ook waren we bang dat een Servomotor niet de kracht zou hebben om de brokjes te verplaatse</w:t>
+      </w:r>
+      <w:r>
+        <w:rPr>
+          <w:lang w:val="nl-NL"/>
+        </w:rPr>
+        <w:t>n.</w:t>
+      </w:r>
+    </w:p>
+    <w:p>
+      <w:pPr>
+        <w:rPr>
+          <w:lang w:val="nl-NL"/>
+        </w:rPr>
+      </w:pPr>
+    </w:p>
+    <w:p>
+      <w:pPr>
+        <w:rPr>
+          <w:lang w:val="nl-NL"/>
+        </w:rPr>
+      </w:pPr>
+      <w:r>
+        <w:rPr>
+          <w:lang w:val="nl-NL"/>
+        </w:rPr>
+        <w:lastRenderedPageBreak/>
+        <w:t xml:space="preserve">Na het niet gebruiken van het vorige design besloten we als team om gewoon naar de bouwmarkt te gaan en daar te gaan kijken naar spullen die wij konden gebruiken. Na een bezoek aan de bouwmarkt zijn er wat plankjes, balkjes en plastic buizen gekocht waarmee we zijn gaan testen. Het belangrijkste is een systeem wat niet vast loopt als er brokjes vast gaan zitten. </w:t>
+      </w:r>
+      <w:r>
+        <w:rPr>
+          <w:lang w:val="nl-NL"/>
+        </w:rPr>
+        <w:t xml:space="preserve">Uiteindelijk hebben we de </w:t>
+      </w:r>
+      <w:r>
+        <w:rPr>
+          <w:lang w:val="nl-NL"/>
+        </w:rPr>
+        <w:t>“gewoon doen en daarna denken” aanpak genomen, dat goed uitpakte voor ons. Door te prutsen en te testen met motoren zijn we tot een robuuste constructie gekomen</w:t>
+      </w:r>
+      <w:r>
+        <w:rPr>
+          <w:lang w:val="nl-NL"/>
+        </w:rPr>
+        <w:t>, te zien in de onderstaande afbeelding.</w:t>
+      </w:r>
     </w:p>
     <w:p>
       <w:pPr>
@@ -4461,7 +7039,7 @@
       </w:pPr>
     </w:p>
     <w:sectPr>
-      <w:footerReference w:type="default" r:id="rId15"/>
+      <w:footerReference w:type="default" r:id="rId18"/>
       <w:pgSz w:w="12240" w:h="15840"/>
       <w:pgMar w:top="1440" w:right="1440" w:bottom="1440" w:left="1440" w:header="720" w:footer="720" w:gutter="0"/>
       <w:pgNumType w:start="0"/>
@@ -10866,6 +13444,7 @@
     <w:lsdException w:name="HTML Sample" w:semiHidden="1" w:unhideWhenUsed="1"/>
     <w:lsdException w:name="HTML Typewriter" w:semiHidden="1" w:unhideWhenUsed="1"/>
     <w:lsdException w:name="HTML Variable" w:semiHidden="1" w:unhideWhenUsed="1"/>
+    <w:lsdException w:name="Normal Table" w:semiHidden="1" w:unhideWhenUsed="1"/>
     <w:lsdException w:name="annotation subject" w:semiHidden="1" w:unhideWhenUsed="1"/>
     <w:lsdException w:name="No List" w:semiHidden="1" w:unhideWhenUsed="1"/>
     <w:lsdException w:name="Outline List 1" w:semiHidden="1" w:unhideWhenUsed="1"/>
@@ -10912,8 +13491,10 @@
     <w:lsdException w:name="Table Subtle 2" w:semiHidden="1" w:unhideWhenUsed="1"/>
     <w:lsdException w:name="Table Web 1" w:semiHidden="1" w:unhideWhenUsed="1"/>
     <w:lsdException w:name="Table Web 2" w:semiHidden="1" w:unhideWhenUsed="1"/>
+    <w:lsdException w:name="Table Web 3" w:semiHidden="1" w:unhideWhenUsed="1"/>
     <w:lsdException w:name="Balloon Text" w:semiHidden="1" w:unhideWhenUsed="1"/>
     <w:lsdException w:name="Table Grid" w:uiPriority="39"/>
+    <w:lsdException w:name="Table Theme" w:semiHidden="1" w:unhideWhenUsed="1"/>
     <w:lsdException w:name="Placeholder Text" w:semiHidden="1"/>
     <w:lsdException w:name="No Spacing" w:uiPriority="1" w:qFormat="1"/>
     <w:lsdException w:name="Light Shading" w:uiPriority="60"/>
@@ -12100,7 +14681,7 @@
 </file>
 
 <file path=customXml/itemProps1.xml><?xml version="1.0" encoding="utf-8"?>
-<ds:datastoreItem xmlns:ds="http://schemas.openxmlformats.org/officeDocument/2006/customXml" ds:itemID="{7DD65DF3-4C97-4175-9860-69D234189EE9}">
+<ds:datastoreItem xmlns:ds="http://schemas.openxmlformats.org/officeDocument/2006/customXml" ds:itemID="{345693F1-6C9A-41E4-AE4E-D7375C18E76F}">
   <ds:schemaRefs>
     <ds:schemaRef ds:uri="http://schemas.openxmlformats.org/officeDocument/2006/bibliography"/>
   </ds:schemaRefs>

</xml_diff>